<commit_message>
comp: save doc code refactoring
</commit_message>
<xml_diff>
--- a/backend/Document/newQueryToRun.docx
+++ b/backend/Document/newQueryToRun.docx
@@ -4719,6 +4719,4903 @@
       <w:pPr>
         <w:pStyle w:val="Heading5"/>
         <w:spacing w:before="79" w:after="249"/>
+      </w:pPr>
+      <w:r>
+        <w:t>BL1_CHARGE_REQUEST Query:-</w:t>
+      </w:r>
+    </w:p>
+    <w:tbl>
+      <w:tblPr>
+        <w:tblStyle w:val="LightGrid-Accent1"/>
+        <w:tblW w:type="auto" w:w="0"/>
+        <w:tblLook w:firstColumn="1" w:firstRow="1" w:lastColumn="0" w:lastRow="0" w:noHBand="0" w:noVBand="1" w:val="04A0"/>
+      </w:tblPr>
+      <w:tblGrid>
+        <w:gridCol w:w="3387"/>
+        <w:gridCol w:w="3387"/>
+        <w:gridCol w:w="3387"/>
+      </w:tblGrid>
+      <w:tr>
+        <w:tc>
+          <w:tcPr>
+            <w:tcW w:type="dxa" w:w="3387"/>
+          </w:tcPr>
+          <w:p>
+            <w:r>
+              <w:rPr>
+                <w:sz w:val="14"/>
+              </w:rPr>
+              <w:t>COUNT(*)</w:t>
+            </w:r>
+          </w:p>
+        </w:tc>
+        <w:tc>
+          <w:tcPr>
+            <w:tcW w:type="dxa" w:w="3387"/>
+          </w:tcPr>
+          <w:p>
+            <w:r>
+              <w:rPr>
+                <w:sz w:val="14"/>
+              </w:rPr>
+              <w:t>CHARGE_CODE</w:t>
+            </w:r>
+          </w:p>
+        </w:tc>
+        <w:tc>
+          <w:tcPr>
+            <w:tcW w:type="dxa" w:w="3387"/>
+          </w:tcPr>
+          <w:p>
+            <w:r>
+              <w:rPr>
+                <w:sz w:val="14"/>
+              </w:rPr>
+              <w:t>AMOUNT</w:t>
+            </w:r>
+          </w:p>
+        </w:tc>
+      </w:tr>
+      <w:tr>
+        <w:tc>
+          <w:tcPr>
+            <w:tcW w:type="dxa" w:w="3387"/>
+          </w:tcPr>
+          <w:p>
+            <w:r>
+              <w:rPr>
+                <w:sz w:val="14"/>
+              </w:rPr>
+              <w:t>35</w:t>
+            </w:r>
+          </w:p>
+        </w:tc>
+        <w:tc>
+          <w:tcPr>
+            <w:tcW w:type="dxa" w:w="3387"/>
+          </w:tcPr>
+          <w:p>
+            <w:r>
+              <w:rPr>
+                <w:sz w:val="14"/>
+              </w:rPr>
+              <w:t>EIPDEVICE</w:t>
+            </w:r>
+          </w:p>
+        </w:tc>
+        <w:tc>
+          <w:tcPr>
+            <w:tcW w:type="dxa" w:w="3387"/>
+          </w:tcPr>
+          <w:p>
+            <w:r>
+              <w:rPr>
+                <w:sz w:val="14"/>
+              </w:rPr>
+              <w:t>4.33</w:t>
+            </w:r>
+          </w:p>
+        </w:tc>
+      </w:tr>
+      <w:tr>
+        <w:tc>
+          <w:tcPr>
+            <w:tcW w:type="dxa" w:w="3387"/>
+          </w:tcPr>
+          <w:p>
+            <w:r>
+              <w:rPr>
+                <w:sz w:val="14"/>
+              </w:rPr>
+              <w:t>1</w:t>
+            </w:r>
+          </w:p>
+        </w:tc>
+        <w:tc>
+          <w:tcPr>
+            <w:tcW w:type="dxa" w:w="3387"/>
+          </w:tcPr>
+          <w:p>
+            <w:r>
+              <w:rPr>
+                <w:sz w:val="14"/>
+              </w:rPr>
+              <w:t>EIPDEVICE</w:t>
+            </w:r>
+          </w:p>
+        </w:tc>
+        <w:tc>
+          <w:tcPr>
+            <w:tcW w:type="dxa" w:w="3387"/>
+          </w:tcPr>
+          <w:p>
+            <w:r>
+              <w:rPr>
+                <w:sz w:val="14"/>
+              </w:rPr>
+              <w:t>4.44</w:t>
+            </w:r>
+          </w:p>
+        </w:tc>
+      </w:tr>
+      <w:tr>
+        <w:tc>
+          <w:tcPr>
+            <w:tcW w:type="dxa" w:w="3387"/>
+          </w:tcPr>
+          <w:p>
+            <w:r>
+              <w:rPr>
+                <w:sz w:val="14"/>
+              </w:rPr>
+              <w:t>1</w:t>
+            </w:r>
+          </w:p>
+        </w:tc>
+        <w:tc>
+          <w:tcPr>
+            <w:tcW w:type="dxa" w:w="3387"/>
+          </w:tcPr>
+          <w:p>
+            <w:r>
+              <w:rPr>
+                <w:sz w:val="14"/>
+              </w:rPr>
+              <w:t>EIPDEVICE</w:t>
+            </w:r>
+          </w:p>
+        </w:tc>
+        <w:tc>
+          <w:tcPr>
+            <w:tcW w:type="dxa" w:w="3387"/>
+          </w:tcPr>
+          <w:p>
+            <w:r>
+              <w:rPr>
+                <w:sz w:val="14"/>
+              </w:rPr>
+              <w:t>13.88</w:t>
+            </w:r>
+          </w:p>
+        </w:tc>
+      </w:tr>
+    </w:tbl>
+    <w:p>
+      <w:pPr>
+        <w:pStyle w:val="Heading5"/>
+        <w:spacing w:before="136" w:after="136"/>
+      </w:pPr>
+      <w:r>
+        <w:t>TBORDER_ACTION Query:-</w:t>
+      </w:r>
+    </w:p>
+    <w:tbl>
+      <w:tblPr>
+        <w:tblStyle w:val="LightGrid-Accent1"/>
+        <w:tblW w:type="auto" w:w="0"/>
+        <w:tblLook w:firstColumn="1" w:firstRow="1" w:lastColumn="0" w:lastRow="0" w:noHBand="0" w:noVBand="1" w:val="04A0"/>
+      </w:tblPr>
+      <w:tblGrid>
+        <w:gridCol w:w="1270"/>
+        <w:gridCol w:w="1270"/>
+        <w:gridCol w:w="1270"/>
+        <w:gridCol w:w="1270"/>
+        <w:gridCol w:w="1270"/>
+        <w:gridCol w:w="1270"/>
+        <w:gridCol w:w="1270"/>
+        <w:gridCol w:w="1270"/>
+      </w:tblGrid>
+      <w:tr>
+        <w:tc>
+          <w:tcPr>
+            <w:tcW w:type="dxa" w:w="1270"/>
+          </w:tcPr>
+          <w:p>
+            <w:r>
+              <w:rPr>
+                <w:sz w:val="14"/>
+              </w:rPr>
+              <w:t>CTDB_CRE_DATETIME</w:t>
+            </w:r>
+          </w:p>
+        </w:tc>
+        <w:tc>
+          <w:tcPr>
+            <w:tcW w:type="dxa" w:w="1270"/>
+          </w:tcPr>
+          <w:p>
+            <w:r>
+              <w:rPr>
+                <w:sz w:val="14"/>
+              </w:rPr>
+              <w:t>ORDER_UNIT_ID</w:t>
+            </w:r>
+          </w:p>
+        </w:tc>
+        <w:tc>
+          <w:tcPr>
+            <w:tcW w:type="dxa" w:w="1270"/>
+          </w:tcPr>
+          <w:p>
+            <w:r>
+              <w:rPr>
+                <w:sz w:val="14"/>
+              </w:rPr>
+              <w:t>ORDER_ID</w:t>
+            </w:r>
+          </w:p>
+        </w:tc>
+        <w:tc>
+          <w:tcPr>
+            <w:tcW w:type="dxa" w:w="1270"/>
+          </w:tcPr>
+          <w:p>
+            <w:r>
+              <w:rPr>
+                <w:sz w:val="14"/>
+              </w:rPr>
+              <w:t>STATUS</w:t>
+            </w:r>
+          </w:p>
+        </w:tc>
+        <w:tc>
+          <w:tcPr>
+            <w:tcW w:type="dxa" w:w="1270"/>
+          </w:tcPr>
+          <w:p>
+            <w:r>
+              <w:rPr>
+                <w:sz w:val="14"/>
+              </w:rPr>
+              <w:t>ACTION_TYPE</w:t>
+            </w:r>
+          </w:p>
+        </w:tc>
+        <w:tc>
+          <w:tcPr>
+            <w:tcW w:type="dxa" w:w="1270"/>
+          </w:tcPr>
+          <w:p>
+            <w:r>
+              <w:rPr>
+                <w:sz w:val="14"/>
+              </w:rPr>
+              <w:t>AP_ID</w:t>
+            </w:r>
+          </w:p>
+        </w:tc>
+        <w:tc>
+          <w:tcPr>
+            <w:tcW w:type="dxa" w:w="1270"/>
+          </w:tcPr>
+          <w:p>
+            <w:r>
+              <w:rPr>
+                <w:sz w:val="14"/>
+              </w:rPr>
+              <w:t>REASON_ID</w:t>
+            </w:r>
+          </w:p>
+        </w:tc>
+        <w:tc>
+          <w:tcPr>
+            <w:tcW w:type="dxa" w:w="1270"/>
+          </w:tcPr>
+          <w:p>
+            <w:r>
+              <w:rPr>
+                <w:sz w:val="14"/>
+              </w:rPr>
+              <w:t>CUSTOMER_ID</w:t>
+            </w:r>
+          </w:p>
+        </w:tc>
+      </w:tr>
+      <w:tr>
+        <w:tc>
+          <w:tcPr>
+            <w:tcW w:type="dxa" w:w="1270"/>
+          </w:tcPr>
+          <w:p>
+            <w:r>
+              <w:rPr>
+                <w:sz w:val="14"/>
+              </w:rPr>
+              <w:t>2024-12-20 09:43:15</w:t>
+            </w:r>
+          </w:p>
+        </w:tc>
+        <w:tc>
+          <w:tcPr>
+            <w:tcW w:type="dxa" w:w="1270"/>
+          </w:tcPr>
+          <w:p>
+            <w:r>
+              <w:rPr>
+                <w:sz w:val="14"/>
+              </w:rPr>
+              <w:t>86215997</w:t>
+            </w:r>
+          </w:p>
+        </w:tc>
+        <w:tc>
+          <w:tcPr>
+            <w:tcW w:type="dxa" w:w="1270"/>
+          </w:tcPr>
+          <w:p>
+            <w:r>
+              <w:rPr>
+                <w:sz w:val="14"/>
+              </w:rPr>
+              <w:t>86215996</w:t>
+            </w:r>
+          </w:p>
+        </w:tc>
+        <w:tc>
+          <w:tcPr>
+            <w:tcW w:type="dxa" w:w="1270"/>
+          </w:tcPr>
+          <w:p>
+            <w:r>
+              <w:rPr>
+                <w:sz w:val="14"/>
+              </w:rPr>
+              <w:t>DO</w:t>
+            </w:r>
+          </w:p>
+        </w:tc>
+        <w:tc>
+          <w:tcPr>
+            <w:tcW w:type="dxa" w:w="1270"/>
+          </w:tcPr>
+          <w:p>
+            <w:r>
+              <w:rPr>
+                <w:sz w:val="14"/>
+              </w:rPr>
+              <w:t>PR</w:t>
+            </w:r>
+          </w:p>
+        </w:tc>
+        <w:tc>
+          <w:tcPr>
+            <w:tcW w:type="dxa" w:w="1270"/>
+          </w:tcPr>
+          <w:p>
+            <w:r>
+              <w:rPr>
+                <w:sz w:val="14"/>
+              </w:rPr>
+              <w:t>820906491</w:t>
+            </w:r>
+          </w:p>
+        </w:tc>
+        <w:tc>
+          <w:tcPr>
+            <w:tcW w:type="dxa" w:w="1270"/>
+          </w:tcPr>
+          <w:p>
+            <w:r>
+              <w:rPr>
+                <w:sz w:val="14"/>
+              </w:rPr>
+              <w:t>None</w:t>
+            </w:r>
+          </w:p>
+        </w:tc>
+        <w:tc>
+          <w:tcPr>
+            <w:tcW w:type="dxa" w:w="1270"/>
+          </w:tcPr>
+          <w:p>
+            <w:r>
+              <w:rPr>
+                <w:sz w:val="14"/>
+              </w:rPr>
+              <w:t>1000006271</w:t>
+            </w:r>
+          </w:p>
+        </w:tc>
+      </w:tr>
+      <w:tr>
+        <w:tc>
+          <w:tcPr>
+            <w:tcW w:type="dxa" w:w="1270"/>
+          </w:tcPr>
+          <w:p>
+            <w:r>
+              <w:rPr>
+                <w:sz w:val="14"/>
+              </w:rPr>
+              <w:t>2024-12-20 09:44:36</w:t>
+            </w:r>
+          </w:p>
+        </w:tc>
+        <w:tc>
+          <w:tcPr>
+            <w:tcW w:type="dxa" w:w="1270"/>
+          </w:tcPr>
+          <w:p>
+            <w:r>
+              <w:rPr>
+                <w:sz w:val="14"/>
+              </w:rPr>
+              <w:t>86216000</w:t>
+            </w:r>
+          </w:p>
+        </w:tc>
+        <w:tc>
+          <w:tcPr>
+            <w:tcW w:type="dxa" w:w="1270"/>
+          </w:tcPr>
+          <w:p>
+            <w:r>
+              <w:rPr>
+                <w:sz w:val="14"/>
+              </w:rPr>
+              <w:t>86215999</w:t>
+            </w:r>
+          </w:p>
+        </w:tc>
+        <w:tc>
+          <w:tcPr>
+            <w:tcW w:type="dxa" w:w="1270"/>
+          </w:tcPr>
+          <w:p>
+            <w:r>
+              <w:rPr>
+                <w:sz w:val="14"/>
+              </w:rPr>
+              <w:t>DO</w:t>
+            </w:r>
+          </w:p>
+        </w:tc>
+        <w:tc>
+          <w:tcPr>
+            <w:tcW w:type="dxa" w:w="1270"/>
+          </w:tcPr>
+          <w:p>
+            <w:r>
+              <w:rPr>
+                <w:sz w:val="14"/>
+              </w:rPr>
+              <w:t>CH</w:t>
+            </w:r>
+          </w:p>
+        </w:tc>
+        <w:tc>
+          <w:tcPr>
+            <w:tcW w:type="dxa" w:w="1270"/>
+          </w:tcPr>
+          <w:p>
+            <w:r>
+              <w:rPr>
+                <w:sz w:val="14"/>
+              </w:rPr>
+              <w:t>820906491</w:t>
+            </w:r>
+          </w:p>
+        </w:tc>
+        <w:tc>
+          <w:tcPr>
+            <w:tcW w:type="dxa" w:w="1270"/>
+          </w:tcPr>
+          <w:p>
+            <w:r>
+              <w:rPr>
+                <w:sz w:val="14"/>
+              </w:rPr>
+              <w:t>None</w:t>
+            </w:r>
+          </w:p>
+        </w:tc>
+        <w:tc>
+          <w:tcPr>
+            <w:tcW w:type="dxa" w:w="1270"/>
+          </w:tcPr>
+          <w:p>
+            <w:r>
+              <w:rPr>
+                <w:sz w:val="14"/>
+              </w:rPr>
+              <w:t>1000006271</w:t>
+            </w:r>
+          </w:p>
+        </w:tc>
+      </w:tr>
+      <w:tr>
+        <w:tc>
+          <w:tcPr>
+            <w:tcW w:type="dxa" w:w="1270"/>
+          </w:tcPr>
+          <w:p>
+            <w:r>
+              <w:rPr>
+                <w:sz w:val="14"/>
+              </w:rPr>
+              <w:t>2024-12-20 09:45:52</w:t>
+            </w:r>
+          </w:p>
+        </w:tc>
+        <w:tc>
+          <w:tcPr>
+            <w:tcW w:type="dxa" w:w="1270"/>
+          </w:tcPr>
+          <w:p>
+            <w:r>
+              <w:rPr>
+                <w:sz w:val="14"/>
+              </w:rPr>
+              <w:t>86216005</w:t>
+            </w:r>
+          </w:p>
+        </w:tc>
+        <w:tc>
+          <w:tcPr>
+            <w:tcW w:type="dxa" w:w="1270"/>
+          </w:tcPr>
+          <w:p>
+            <w:r>
+              <w:rPr>
+                <w:sz w:val="14"/>
+              </w:rPr>
+              <w:t>86216002</w:t>
+            </w:r>
+          </w:p>
+        </w:tc>
+        <w:tc>
+          <w:tcPr>
+            <w:tcW w:type="dxa" w:w="1270"/>
+          </w:tcPr>
+          <w:p>
+            <w:r>
+              <w:rPr>
+                <w:sz w:val="14"/>
+              </w:rPr>
+              <w:t>DO</w:t>
+            </w:r>
+          </w:p>
+        </w:tc>
+        <w:tc>
+          <w:tcPr>
+            <w:tcW w:type="dxa" w:w="1270"/>
+          </w:tcPr>
+          <w:p>
+            <w:r>
+              <w:rPr>
+                <w:sz w:val="14"/>
+              </w:rPr>
+              <w:t>RE</w:t>
+            </w:r>
+          </w:p>
+        </w:tc>
+        <w:tc>
+          <w:tcPr>
+            <w:tcW w:type="dxa" w:w="1270"/>
+          </w:tcPr>
+          <w:p>
+            <w:r>
+              <w:rPr>
+                <w:sz w:val="14"/>
+              </w:rPr>
+              <w:t>820906522</w:t>
+            </w:r>
+          </w:p>
+        </w:tc>
+        <w:tc>
+          <w:tcPr>
+            <w:tcW w:type="dxa" w:w="1270"/>
+          </w:tcPr>
+          <w:p>
+            <w:r>
+              <w:rPr>
+                <w:sz w:val="14"/>
+              </w:rPr>
+              <w:t>None</w:t>
+            </w:r>
+          </w:p>
+        </w:tc>
+        <w:tc>
+          <w:tcPr>
+            <w:tcW w:type="dxa" w:w="1270"/>
+          </w:tcPr>
+          <w:p>
+            <w:r>
+              <w:rPr>
+                <w:sz w:val="14"/>
+              </w:rPr>
+              <w:t>1000006271</w:t>
+            </w:r>
+          </w:p>
+        </w:tc>
+      </w:tr>
+      <w:tr>
+        <w:tc>
+          <w:tcPr>
+            <w:tcW w:type="dxa" w:w="1270"/>
+          </w:tcPr>
+          <w:p>
+            <w:r>
+              <w:rPr>
+                <w:sz w:val="14"/>
+              </w:rPr>
+              <w:t>2024-12-20 09:45:52</w:t>
+            </w:r>
+          </w:p>
+        </w:tc>
+        <w:tc>
+          <w:tcPr>
+            <w:tcW w:type="dxa" w:w="1270"/>
+          </w:tcPr>
+          <w:p>
+            <w:r>
+              <w:rPr>
+                <w:sz w:val="14"/>
+              </w:rPr>
+              <w:t>86216003</w:t>
+            </w:r>
+          </w:p>
+        </w:tc>
+        <w:tc>
+          <w:tcPr>
+            <w:tcW w:type="dxa" w:w="1270"/>
+          </w:tcPr>
+          <w:p>
+            <w:r>
+              <w:rPr>
+                <w:sz w:val="14"/>
+              </w:rPr>
+              <w:t>86216002</w:t>
+            </w:r>
+          </w:p>
+        </w:tc>
+        <w:tc>
+          <w:tcPr>
+            <w:tcW w:type="dxa" w:w="1270"/>
+          </w:tcPr>
+          <w:p>
+            <w:r>
+              <w:rPr>
+                <w:sz w:val="14"/>
+              </w:rPr>
+              <w:t>DO</w:t>
+            </w:r>
+          </w:p>
+        </w:tc>
+        <w:tc>
+          <w:tcPr>
+            <w:tcW w:type="dxa" w:w="1270"/>
+          </w:tcPr>
+          <w:p>
+            <w:r>
+              <w:rPr>
+                <w:sz w:val="14"/>
+              </w:rPr>
+              <w:t>CH</w:t>
+            </w:r>
+          </w:p>
+        </w:tc>
+        <w:tc>
+          <w:tcPr>
+            <w:tcW w:type="dxa" w:w="1270"/>
+          </w:tcPr>
+          <w:p>
+            <w:r>
+              <w:rPr>
+                <w:sz w:val="14"/>
+              </w:rPr>
+              <w:t>820906491</w:t>
+            </w:r>
+          </w:p>
+        </w:tc>
+        <w:tc>
+          <w:tcPr>
+            <w:tcW w:type="dxa" w:w="1270"/>
+          </w:tcPr>
+          <w:p>
+            <w:r>
+              <w:rPr>
+                <w:sz w:val="14"/>
+              </w:rPr>
+              <w:t>RPDB</w:t>
+            </w:r>
+          </w:p>
+        </w:tc>
+        <w:tc>
+          <w:tcPr>
+            <w:tcW w:type="dxa" w:w="1270"/>
+          </w:tcPr>
+          <w:p>
+            <w:r>
+              <w:rPr>
+                <w:sz w:val="14"/>
+              </w:rPr>
+              <w:t>1000006271</w:t>
+            </w:r>
+          </w:p>
+        </w:tc>
+      </w:tr>
+    </w:tbl>
+    <w:p>
+      <w:pPr>
+        <w:pStyle w:val="Heading5"/>
+        <w:spacing w:before="136" w:after="136"/>
+      </w:pPr>
+      <w:r>
+        <w:t>TBBILLING_CHARGE Query:-</w:t>
+      </w:r>
+    </w:p>
+    <w:tbl>
+      <w:tblPr>
+        <w:tblStyle w:val="LightGrid-Accent1"/>
+        <w:tblW w:type="auto" w:w="0"/>
+        <w:tblLook w:firstColumn="1" w:firstRow="1" w:lastColumn="0" w:lastRow="0" w:noHBand="0" w:noVBand="1" w:val="04A0"/>
+      </w:tblPr>
+      <w:tblGrid>
+        <w:gridCol w:w="1693"/>
+        <w:gridCol w:w="1693"/>
+        <w:gridCol w:w="1693"/>
+        <w:gridCol w:w="1693"/>
+        <w:gridCol w:w="1693"/>
+        <w:gridCol w:w="1693"/>
+      </w:tblGrid>
+      <w:tr>
+        <w:tc>
+          <w:tcPr>
+            <w:tcW w:type="dxa" w:w="1693"/>
+          </w:tcPr>
+          <w:p>
+            <w:r>
+              <w:rPr>
+                <w:sz w:val="14"/>
+              </w:rPr>
+              <w:t>CHARGE_ID</w:t>
+            </w:r>
+          </w:p>
+        </w:tc>
+        <w:tc>
+          <w:tcPr>
+            <w:tcW w:type="dxa" w:w="1693"/>
+          </w:tcPr>
+          <w:p>
+            <w:r>
+              <w:rPr>
+                <w:sz w:val="14"/>
+              </w:rPr>
+              <w:t>CTDB_CRE_DATETIME</w:t>
+            </w:r>
+          </w:p>
+        </w:tc>
+        <w:tc>
+          <w:tcPr>
+            <w:tcW w:type="dxa" w:w="1693"/>
+          </w:tcPr>
+          <w:p>
+            <w:r>
+              <w:rPr>
+                <w:sz w:val="14"/>
+              </w:rPr>
+              <w:t>TYPE</w:t>
+            </w:r>
+          </w:p>
+        </w:tc>
+        <w:tc>
+          <w:tcPr>
+            <w:tcW w:type="dxa" w:w="1693"/>
+          </w:tcPr>
+          <w:p>
+            <w:r>
+              <w:rPr>
+                <w:sz w:val="14"/>
+              </w:rPr>
+              <w:t>DESCRIPTION</w:t>
+            </w:r>
+          </w:p>
+        </w:tc>
+        <w:tc>
+          <w:tcPr>
+            <w:tcW w:type="dxa" w:w="1693"/>
+          </w:tcPr>
+          <w:p>
+            <w:r>
+              <w:rPr>
+                <w:sz w:val="14"/>
+              </w:rPr>
+              <w:t>ACTUAL_PRICE</w:t>
+            </w:r>
+          </w:p>
+        </w:tc>
+        <w:tc>
+          <w:tcPr>
+            <w:tcW w:type="dxa" w:w="1693"/>
+          </w:tcPr>
+          <w:p>
+            <w:r>
+              <w:rPr>
+                <w:sz w:val="14"/>
+              </w:rPr>
+              <w:t>ORIGINAL_PRICE</w:t>
+            </w:r>
+          </w:p>
+        </w:tc>
+      </w:tr>
+      <w:tr>
+        <w:tc>
+          <w:tcPr>
+            <w:tcW w:type="dxa" w:w="1693"/>
+          </w:tcPr>
+          <w:p>
+            <w:r>
+              <w:rPr>
+                <w:sz w:val="14"/>
+              </w:rPr>
+              <w:t>2340318</w:t>
+            </w:r>
+          </w:p>
+        </w:tc>
+        <w:tc>
+          <w:tcPr>
+            <w:tcW w:type="dxa" w:w="1693"/>
+          </w:tcPr>
+          <w:p>
+            <w:r>
+              <w:rPr>
+                <w:sz w:val="14"/>
+              </w:rPr>
+              <w:t>2024-12-20 09:44:36</w:t>
+            </w:r>
+          </w:p>
+        </w:tc>
+        <w:tc>
+          <w:tcPr>
+            <w:tcW w:type="dxa" w:w="1693"/>
+          </w:tcPr>
+          <w:p>
+            <w:r>
+              <w:rPr>
+                <w:sz w:val="14"/>
+              </w:rPr>
+              <w:t>RC</w:t>
+            </w:r>
+          </w:p>
+        </w:tc>
+        <w:tc>
+          <w:tcPr>
+            <w:tcW w:type="dxa" w:w="1693"/>
+          </w:tcPr>
+          <w:p>
+            <w:r>
+              <w:rPr>
+                <w:sz w:val="14"/>
+              </w:rPr>
+              <w:t>SMPP2</w:t>
+            </w:r>
+          </w:p>
+        </w:tc>
+        <w:tc>
+          <w:tcPr>
+            <w:tcW w:type="dxa" w:w="1693"/>
+          </w:tcPr>
+          <w:p>
+            <w:r>
+              <w:rPr>
+                <w:sz w:val="14"/>
+              </w:rPr>
+              <w:t>12</w:t>
+            </w:r>
+          </w:p>
+        </w:tc>
+        <w:tc>
+          <w:tcPr>
+            <w:tcW w:type="dxa" w:w="1693"/>
+          </w:tcPr>
+          <w:p>
+            <w:r>
+              <w:rPr>
+                <w:sz w:val="14"/>
+              </w:rPr>
+              <w:t>12</w:t>
+            </w:r>
+          </w:p>
+        </w:tc>
+      </w:tr>
+      <w:tr>
+        <w:tc>
+          <w:tcPr>
+            <w:tcW w:type="dxa" w:w="1693"/>
+          </w:tcPr>
+          <w:p>
+            <w:r>
+              <w:rPr>
+                <w:sz w:val="14"/>
+              </w:rPr>
+              <w:t>2340337</w:t>
+            </w:r>
+          </w:p>
+        </w:tc>
+        <w:tc>
+          <w:tcPr>
+            <w:tcW w:type="dxa" w:w="1693"/>
+          </w:tcPr>
+          <w:p>
+            <w:r>
+              <w:rPr>
+                <w:sz w:val="14"/>
+              </w:rPr>
+              <w:t>2024-12-20 09:45:52</w:t>
+            </w:r>
+          </w:p>
+        </w:tc>
+        <w:tc>
+          <w:tcPr>
+            <w:tcW w:type="dxa" w:w="1693"/>
+          </w:tcPr>
+          <w:p>
+            <w:r>
+              <w:rPr>
+                <w:sz w:val="14"/>
+              </w:rPr>
+              <w:t>RC</w:t>
+            </w:r>
+          </w:p>
+        </w:tc>
+        <w:tc>
+          <w:tcPr>
+            <w:tcW w:type="dxa" w:w="1693"/>
+          </w:tcPr>
+          <w:p>
+            <w:r>
+              <w:rPr>
+                <w:sz w:val="14"/>
+              </w:rPr>
+              <w:t>SMPP2</w:t>
+            </w:r>
+          </w:p>
+        </w:tc>
+        <w:tc>
+          <w:tcPr>
+            <w:tcW w:type="dxa" w:w="1693"/>
+          </w:tcPr>
+          <w:p>
+            <w:r>
+              <w:rPr>
+                <w:sz w:val="14"/>
+              </w:rPr>
+              <w:t>0</w:t>
+            </w:r>
+          </w:p>
+        </w:tc>
+        <w:tc>
+          <w:tcPr>
+            <w:tcW w:type="dxa" w:w="1693"/>
+          </w:tcPr>
+          <w:p>
+            <w:r>
+              <w:rPr>
+                <w:sz w:val="14"/>
+              </w:rPr>
+              <w:t>12</w:t>
+            </w:r>
+          </w:p>
+        </w:tc>
+      </w:tr>
+      <w:tr>
+        <w:tc>
+          <w:tcPr>
+            <w:tcW w:type="dxa" w:w="1693"/>
+          </w:tcPr>
+          <w:p>
+            <w:r>
+              <w:rPr>
+                <w:sz w:val="14"/>
+              </w:rPr>
+              <w:t>2340334</w:t>
+            </w:r>
+          </w:p>
+        </w:tc>
+        <w:tc>
+          <w:tcPr>
+            <w:tcW w:type="dxa" w:w="1693"/>
+          </w:tcPr>
+          <w:p>
+            <w:r>
+              <w:rPr>
+                <w:sz w:val="14"/>
+              </w:rPr>
+              <w:t>2024-12-20 09:45:52</w:t>
+            </w:r>
+          </w:p>
+        </w:tc>
+        <w:tc>
+          <w:tcPr>
+            <w:tcW w:type="dxa" w:w="1693"/>
+          </w:tcPr>
+          <w:p>
+            <w:r>
+              <w:rPr>
+                <w:sz w:val="14"/>
+              </w:rPr>
+              <w:t>RC</w:t>
+            </w:r>
+          </w:p>
+        </w:tc>
+        <w:tc>
+          <w:tcPr>
+            <w:tcW w:type="dxa" w:w="1693"/>
+          </w:tcPr>
+          <w:p>
+            <w:r>
+              <w:rPr>
+                <w:sz w:val="14"/>
+              </w:rPr>
+              <w:t>SMPP1</w:t>
+            </w:r>
+          </w:p>
+        </w:tc>
+        <w:tc>
+          <w:tcPr>
+            <w:tcW w:type="dxa" w:w="1693"/>
+          </w:tcPr>
+          <w:p>
+            <w:r>
+              <w:rPr>
+                <w:sz w:val="14"/>
+              </w:rPr>
+              <w:t>7</w:t>
+            </w:r>
+          </w:p>
+        </w:tc>
+        <w:tc>
+          <w:tcPr>
+            <w:tcW w:type="dxa" w:w="1693"/>
+          </w:tcPr>
+          <w:p>
+            <w:r>
+              <w:rPr>
+                <w:sz w:val="14"/>
+              </w:rPr>
+              <w:t>7</w:t>
+            </w:r>
+          </w:p>
+        </w:tc>
+      </w:tr>
+      <w:tr>
+        <w:tc>
+          <w:tcPr>
+            <w:tcW w:type="dxa" w:w="1693"/>
+          </w:tcPr>
+          <w:p>
+            <w:r>
+              <w:rPr>
+                <w:sz w:val="14"/>
+              </w:rPr>
+              <w:t>2340340</w:t>
+            </w:r>
+          </w:p>
+        </w:tc>
+        <w:tc>
+          <w:tcPr>
+            <w:tcW w:type="dxa" w:w="1693"/>
+          </w:tcPr>
+          <w:p>
+            <w:r>
+              <w:rPr>
+                <w:sz w:val="14"/>
+              </w:rPr>
+              <w:t>2024-12-20 09:45:52</w:t>
+            </w:r>
+          </w:p>
+        </w:tc>
+        <w:tc>
+          <w:tcPr>
+            <w:tcW w:type="dxa" w:w="1693"/>
+          </w:tcPr>
+          <w:p>
+            <w:r>
+              <w:rPr>
+                <w:sz w:val="14"/>
+              </w:rPr>
+              <w:t>OC</w:t>
+            </w:r>
+          </w:p>
+        </w:tc>
+        <w:tc>
+          <w:tcPr>
+            <w:tcW w:type="dxa" w:w="1693"/>
+          </w:tcPr>
+          <w:p>
+            <w:r>
+              <w:rPr>
+                <w:sz w:val="14"/>
+              </w:rPr>
+              <w:t>Exchange Refund</w:t>
+            </w:r>
+          </w:p>
+        </w:tc>
+        <w:tc>
+          <w:tcPr>
+            <w:tcW w:type="dxa" w:w="1693"/>
+          </w:tcPr>
+          <w:p>
+            <w:r>
+              <w:rPr>
+                <w:sz w:val="14"/>
+              </w:rPr>
+              <w:t>0</w:t>
+            </w:r>
+          </w:p>
+        </w:tc>
+        <w:tc>
+          <w:tcPr>
+            <w:tcW w:type="dxa" w:w="1693"/>
+          </w:tcPr>
+          <w:p>
+            <w:r>
+              <w:rPr>
+                <w:sz w:val="14"/>
+              </w:rPr>
+              <w:t>0</w:t>
+            </w:r>
+          </w:p>
+        </w:tc>
+      </w:tr>
+      <w:tr>
+        <w:tc>
+          <w:tcPr>
+            <w:tcW w:type="dxa" w:w="1693"/>
+          </w:tcPr>
+          <w:p>
+            <w:r>
+              <w:rPr>
+                <w:sz w:val="14"/>
+              </w:rPr>
+              <w:t>2340333</w:t>
+            </w:r>
+          </w:p>
+        </w:tc>
+        <w:tc>
+          <w:tcPr>
+            <w:tcW w:type="dxa" w:w="1693"/>
+          </w:tcPr>
+          <w:p>
+            <w:r>
+              <w:rPr>
+                <w:sz w:val="14"/>
+              </w:rPr>
+              <w:t>2024-12-20 09:45:52</w:t>
+            </w:r>
+          </w:p>
+        </w:tc>
+        <w:tc>
+          <w:tcPr>
+            <w:tcW w:type="dxa" w:w="1693"/>
+          </w:tcPr>
+          <w:p>
+            <w:r>
+              <w:rPr>
+                <w:sz w:val="14"/>
+              </w:rPr>
+              <w:t>OC</w:t>
+            </w:r>
+          </w:p>
+        </w:tc>
+        <w:tc>
+          <w:tcPr>
+            <w:tcW w:type="dxa" w:w="1693"/>
+          </w:tcPr>
+          <w:p>
+            <w:r>
+              <w:rPr>
+                <w:sz w:val="14"/>
+              </w:rPr>
+              <w:t>Device first installment (Immediate)</w:t>
+            </w:r>
+          </w:p>
+        </w:tc>
+        <w:tc>
+          <w:tcPr>
+            <w:tcW w:type="dxa" w:w="1693"/>
+          </w:tcPr>
+          <w:p>
+            <w:r>
+              <w:rPr>
+                <w:sz w:val="14"/>
+              </w:rPr>
+              <w:t>4.33</w:t>
+            </w:r>
+          </w:p>
+        </w:tc>
+        <w:tc>
+          <w:tcPr>
+            <w:tcW w:type="dxa" w:w="1693"/>
+          </w:tcPr>
+          <w:p>
+            <w:r>
+              <w:rPr>
+                <w:sz w:val="14"/>
+              </w:rPr>
+              <w:t>155.99</w:t>
+            </w:r>
+          </w:p>
+        </w:tc>
+      </w:tr>
+      <w:tr>
+        <w:tc>
+          <w:tcPr>
+            <w:tcW w:type="dxa" w:w="1693"/>
+          </w:tcPr>
+          <w:p>
+            <w:r>
+              <w:rPr>
+                <w:sz w:val="14"/>
+              </w:rPr>
+              <w:t>2340299</w:t>
+            </w:r>
+          </w:p>
+        </w:tc>
+        <w:tc>
+          <w:tcPr>
+            <w:tcW w:type="dxa" w:w="1693"/>
+          </w:tcPr>
+          <w:p>
+            <w:r>
+              <w:rPr>
+                <w:sz w:val="14"/>
+              </w:rPr>
+              <w:t>2024-12-20 09:43:15</w:t>
+            </w:r>
+          </w:p>
+        </w:tc>
+        <w:tc>
+          <w:tcPr>
+            <w:tcW w:type="dxa" w:w="1693"/>
+          </w:tcPr>
+          <w:p>
+            <w:r>
+              <w:rPr>
+                <w:sz w:val="14"/>
+              </w:rPr>
+              <w:t>OC</w:t>
+            </w:r>
+          </w:p>
+        </w:tc>
+        <w:tc>
+          <w:tcPr>
+            <w:tcW w:type="dxa" w:w="1693"/>
+          </w:tcPr>
+          <w:p>
+            <w:r>
+              <w:rPr>
+                <w:sz w:val="14"/>
+              </w:rPr>
+              <w:t>Device first installment (Immediate)</w:t>
+            </w:r>
+          </w:p>
+        </w:tc>
+        <w:tc>
+          <w:tcPr>
+            <w:tcW w:type="dxa" w:w="1693"/>
+          </w:tcPr>
+          <w:p>
+            <w:r>
+              <w:rPr>
+                <w:sz w:val="14"/>
+              </w:rPr>
+              <w:t>13.88</w:t>
+            </w:r>
+          </w:p>
+        </w:tc>
+        <w:tc>
+          <w:tcPr>
+            <w:tcW w:type="dxa" w:w="1693"/>
+          </w:tcPr>
+          <w:p>
+            <w:r>
+              <w:rPr>
+                <w:sz w:val="14"/>
+              </w:rPr>
+              <w:t>499.99</w:t>
+            </w:r>
+          </w:p>
+        </w:tc>
+      </w:tr>
+      <w:tr>
+        <w:tc>
+          <w:tcPr>
+            <w:tcW w:type="dxa" w:w="1693"/>
+          </w:tcPr>
+          <w:p>
+            <w:r>
+              <w:rPr>
+                <w:sz w:val="14"/>
+              </w:rPr>
+              <w:t>2340330</w:t>
+            </w:r>
+          </w:p>
+        </w:tc>
+        <w:tc>
+          <w:tcPr>
+            <w:tcW w:type="dxa" w:w="1693"/>
+          </w:tcPr>
+          <w:p>
+            <w:r>
+              <w:rPr>
+                <w:sz w:val="14"/>
+              </w:rPr>
+              <w:t>2024-12-20 09:45:52</w:t>
+            </w:r>
+          </w:p>
+        </w:tc>
+        <w:tc>
+          <w:tcPr>
+            <w:tcW w:type="dxa" w:w="1693"/>
+          </w:tcPr>
+          <w:p>
+            <w:r>
+              <w:rPr>
+                <w:sz w:val="14"/>
+              </w:rPr>
+              <w:t>OC</w:t>
+            </w:r>
+          </w:p>
+        </w:tc>
+        <w:tc>
+          <w:tcPr>
+            <w:tcW w:type="dxa" w:w="1693"/>
+          </w:tcPr>
+          <w:p>
+            <w:r>
+              <w:rPr>
+                <w:sz w:val="14"/>
+              </w:rPr>
+              <w:t>Device Charge</w:t>
+            </w:r>
+          </w:p>
+        </w:tc>
+        <w:tc>
+          <w:tcPr>
+            <w:tcW w:type="dxa" w:w="1693"/>
+          </w:tcPr>
+          <w:p>
+            <w:r>
+              <w:rPr>
+                <w:sz w:val="14"/>
+              </w:rPr>
+              <w:t>155.99</w:t>
+            </w:r>
+          </w:p>
+        </w:tc>
+        <w:tc>
+          <w:tcPr>
+            <w:tcW w:type="dxa" w:w="1693"/>
+          </w:tcPr>
+          <w:p>
+            <w:r>
+              <w:rPr>
+                <w:sz w:val="14"/>
+              </w:rPr>
+              <w:t>155.99</w:t>
+            </w:r>
+          </w:p>
+        </w:tc>
+      </w:tr>
+      <w:tr>
+        <w:tc>
+          <w:tcPr>
+            <w:tcW w:type="dxa" w:w="1693"/>
+          </w:tcPr>
+          <w:p>
+            <w:r>
+              <w:rPr>
+                <w:sz w:val="14"/>
+              </w:rPr>
+              <w:t>2340296</w:t>
+            </w:r>
+          </w:p>
+        </w:tc>
+        <w:tc>
+          <w:tcPr>
+            <w:tcW w:type="dxa" w:w="1693"/>
+          </w:tcPr>
+          <w:p>
+            <w:r>
+              <w:rPr>
+                <w:sz w:val="14"/>
+              </w:rPr>
+              <w:t>2024-12-20 09:43:15</w:t>
+            </w:r>
+          </w:p>
+        </w:tc>
+        <w:tc>
+          <w:tcPr>
+            <w:tcW w:type="dxa" w:w="1693"/>
+          </w:tcPr>
+          <w:p>
+            <w:r>
+              <w:rPr>
+                <w:sz w:val="14"/>
+              </w:rPr>
+              <w:t>OC</w:t>
+            </w:r>
+          </w:p>
+        </w:tc>
+        <w:tc>
+          <w:tcPr>
+            <w:tcW w:type="dxa" w:w="1693"/>
+          </w:tcPr>
+          <w:p>
+            <w:r>
+              <w:rPr>
+                <w:sz w:val="14"/>
+              </w:rPr>
+              <w:t>Device Charge</w:t>
+            </w:r>
+          </w:p>
+        </w:tc>
+        <w:tc>
+          <w:tcPr>
+            <w:tcW w:type="dxa" w:w="1693"/>
+          </w:tcPr>
+          <w:p>
+            <w:r>
+              <w:rPr>
+                <w:sz w:val="14"/>
+              </w:rPr>
+              <w:t>499.99</w:t>
+            </w:r>
+          </w:p>
+        </w:tc>
+        <w:tc>
+          <w:tcPr>
+            <w:tcW w:type="dxa" w:w="1693"/>
+          </w:tcPr>
+          <w:p>
+            <w:r>
+              <w:rPr>
+                <w:sz w:val="14"/>
+              </w:rPr>
+              <w:t>499.99</w:t>
+            </w:r>
+          </w:p>
+        </w:tc>
+      </w:tr>
+    </w:tbl>
+    <w:p>
+      <w:pPr>
+        <w:pStyle w:val="Heading5"/>
+        <w:spacing w:before="136" w:after="136"/>
+      </w:pPr>
+      <w:r>
+        <w:t>SUBSCRIBER Query:-</w:t>
+      </w:r>
+    </w:p>
+    <w:tbl>
+      <w:tblPr>
+        <w:tblStyle w:val="LightGrid-Accent1"/>
+        <w:tblW w:type="auto" w:w="0"/>
+        <w:tblLook w:firstColumn="1" w:firstRow="1" w:lastColumn="0" w:lastRow="0" w:noHBand="0" w:noVBand="1" w:val="04A0"/>
+      </w:tblPr>
+      <w:tblGrid>
+        <w:gridCol w:w="1451"/>
+        <w:gridCol w:w="1451"/>
+        <w:gridCol w:w="1451"/>
+        <w:gridCol w:w="1451"/>
+        <w:gridCol w:w="1451"/>
+        <w:gridCol w:w="1451"/>
+        <w:gridCol w:w="1451"/>
+      </w:tblGrid>
+      <w:tr>
+        <w:tc>
+          <w:tcPr>
+            <w:tcW w:type="dxa" w:w="1451"/>
+          </w:tcPr>
+          <w:p>
+            <w:r>
+              <w:rPr>
+                <w:sz w:val="14"/>
+              </w:rPr>
+              <w:t>SUB_STATUS</w:t>
+            </w:r>
+          </w:p>
+        </w:tc>
+        <w:tc>
+          <w:tcPr>
+            <w:tcW w:type="dxa" w:w="1451"/>
+          </w:tcPr>
+          <w:p>
+            <w:r>
+              <w:rPr>
+                <w:sz w:val="14"/>
+              </w:rPr>
+              <w:t>L9_NICK_NAME</w:t>
+            </w:r>
+          </w:p>
+        </w:tc>
+        <w:tc>
+          <w:tcPr>
+            <w:tcW w:type="dxa" w:w="1451"/>
+          </w:tcPr>
+          <w:p>
+            <w:r>
+              <w:rPr>
+                <w:sz w:val="14"/>
+              </w:rPr>
+              <w:t>L9_LINEAP_ID</w:t>
+            </w:r>
+          </w:p>
+        </w:tc>
+        <w:tc>
+          <w:tcPr>
+            <w:tcW w:type="dxa" w:w="1451"/>
+          </w:tcPr>
+          <w:p>
+            <w:r>
+              <w:rPr>
+                <w:sz w:val="14"/>
+              </w:rPr>
+              <w:t>PRIM_RESOURCE_VAL</w:t>
+            </w:r>
+          </w:p>
+        </w:tc>
+        <w:tc>
+          <w:tcPr>
+            <w:tcW w:type="dxa" w:w="1451"/>
+          </w:tcPr>
+          <w:p>
+            <w:r>
+              <w:rPr>
+                <w:sz w:val="14"/>
+              </w:rPr>
+              <w:t>SUBSCRIBER_NO</w:t>
+            </w:r>
+          </w:p>
+        </w:tc>
+        <w:tc>
+          <w:tcPr>
+            <w:tcW w:type="dxa" w:w="1451"/>
+          </w:tcPr>
+          <w:p>
+            <w:r>
+              <w:rPr>
+                <w:sz w:val="14"/>
+              </w:rPr>
+              <w:t>CUSTOMER_ID</w:t>
+            </w:r>
+          </w:p>
+        </w:tc>
+        <w:tc>
+          <w:tcPr>
+            <w:tcW w:type="dxa" w:w="1451"/>
+          </w:tcPr>
+          <w:p>
+            <w:r>
+              <w:rPr>
+                <w:sz w:val="14"/>
+              </w:rPr>
+              <w:t>EFFECTIVE_DATE</w:t>
+            </w:r>
+          </w:p>
+        </w:tc>
+      </w:tr>
+      <w:tr>
+        <w:tc>
+          <w:tcPr>
+            <w:tcW w:type="dxa" w:w="1451"/>
+          </w:tcPr>
+          <w:p>
+            <w:r>
+              <w:rPr>
+                <w:sz w:val="14"/>
+              </w:rPr>
+              <w:t>A</w:t>
+            </w:r>
+          </w:p>
+        </w:tc>
+        <w:tc>
+          <w:tcPr>
+            <w:tcW w:type="dxa" w:w="1451"/>
+          </w:tcPr>
+          <w:p>
+            <w:r>
+              <w:rPr>
+                <w:sz w:val="14"/>
+              </w:rPr>
+              <w:t>MyUNLDevice112</w:t>
+            </w:r>
+          </w:p>
+        </w:tc>
+        <w:tc>
+          <w:tcPr>
+            <w:tcW w:type="dxa" w:w="1451"/>
+          </w:tcPr>
+          <w:p>
+            <w:r>
+              <w:rPr>
+                <w:sz w:val="14"/>
+              </w:rPr>
+              <w:t>820906491</w:t>
+            </w:r>
+          </w:p>
+        </w:tc>
+        <w:tc>
+          <w:tcPr>
+            <w:tcW w:type="dxa" w:w="1451"/>
+          </w:tcPr>
+          <w:p>
+            <w:r>
+              <w:rPr>
+                <w:sz w:val="14"/>
+              </w:rPr>
+              <w:t>9656858269</w:t>
+            </w:r>
+          </w:p>
+        </w:tc>
+        <w:tc>
+          <w:tcPr>
+            <w:tcW w:type="dxa" w:w="1451"/>
+          </w:tcPr>
+          <w:p>
+            <w:r>
+              <w:rPr>
+                <w:sz w:val="14"/>
+              </w:rPr>
+              <w:t>32759</w:t>
+            </w:r>
+          </w:p>
+        </w:tc>
+        <w:tc>
+          <w:tcPr>
+            <w:tcW w:type="dxa" w:w="1451"/>
+          </w:tcPr>
+          <w:p>
+            <w:r>
+              <w:rPr>
+                <w:sz w:val="14"/>
+              </w:rPr>
+              <w:t>1000006271</w:t>
+            </w:r>
+          </w:p>
+        </w:tc>
+        <w:tc>
+          <w:tcPr>
+            <w:tcW w:type="dxa" w:w="1451"/>
+          </w:tcPr>
+          <w:p>
+            <w:r>
+              <w:rPr>
+                <w:sz w:val="14"/>
+              </w:rPr>
+              <w:t>2024-12-20 09:44:11</w:t>
+            </w:r>
+          </w:p>
+        </w:tc>
+      </w:tr>
+    </w:tbl>
+    <w:p>
+      <w:pPr>
+        <w:pStyle w:val="Heading5"/>
+        <w:spacing w:before="136" w:after="136"/>
+      </w:pPr>
+      <w:r>
+        <w:t>AR1_ACCOUNT Query:-</w:t>
+      </w:r>
+    </w:p>
+    <w:tbl>
+      <w:tblPr>
+        <w:tblStyle w:val="LightGrid-Accent1"/>
+        <w:tblW w:type="auto" w:w="0"/>
+        <w:tblLook w:firstColumn="1" w:firstRow="1" w:lastColumn="0" w:lastRow="0" w:noHBand="0" w:noVBand="1" w:val="04A0"/>
+      </w:tblPr>
+      <w:tblGrid>
+        <w:gridCol w:w="1693"/>
+        <w:gridCol w:w="1693"/>
+        <w:gridCol w:w="1693"/>
+        <w:gridCol w:w="1693"/>
+        <w:gridCol w:w="1693"/>
+        <w:gridCol w:w="1693"/>
+      </w:tblGrid>
+      <w:tr>
+        <w:tc>
+          <w:tcPr>
+            <w:tcW w:type="dxa" w:w="1693"/>
+          </w:tcPr>
+          <w:p>
+            <w:r>
+              <w:rPr>
+                <w:sz w:val="14"/>
+              </w:rPr>
+              <w:t>ACCOUNT_ID</w:t>
+            </w:r>
+          </w:p>
+        </w:tc>
+        <w:tc>
+          <w:tcPr>
+            <w:tcW w:type="dxa" w:w="1693"/>
+          </w:tcPr>
+          <w:p>
+            <w:r>
+              <w:rPr>
+                <w:sz w:val="14"/>
+              </w:rPr>
+              <w:t>AR_BALANCE</w:t>
+            </w:r>
+          </w:p>
+        </w:tc>
+        <w:tc>
+          <w:tcPr>
+            <w:tcW w:type="dxa" w:w="1693"/>
+          </w:tcPr>
+          <w:p>
+            <w:r>
+              <w:rPr>
+                <w:sz w:val="14"/>
+              </w:rPr>
+              <w:t>ACCOUNT_STATUS</w:t>
+            </w:r>
+          </w:p>
+        </w:tc>
+        <w:tc>
+          <w:tcPr>
+            <w:tcW w:type="dxa" w:w="1693"/>
+          </w:tcPr>
+          <w:p>
+            <w:r>
+              <w:rPr>
+                <w:sz w:val="14"/>
+              </w:rPr>
+              <w:t>WRITE_OFF_STATUS</w:t>
+            </w:r>
+          </w:p>
+        </w:tc>
+        <w:tc>
+          <w:tcPr>
+            <w:tcW w:type="dxa" w:w="1693"/>
+          </w:tcPr>
+          <w:p>
+            <w:r>
+              <w:rPr>
+                <w:sz w:val="14"/>
+              </w:rPr>
+              <w:t>COLLECTION_INDICATOR</w:t>
+            </w:r>
+          </w:p>
+        </w:tc>
+        <w:tc>
+          <w:tcPr>
+            <w:tcW w:type="dxa" w:w="1693"/>
+          </w:tcPr>
+          <w:p>
+            <w:r>
+              <w:rPr>
+                <w:sz w:val="14"/>
+              </w:rPr>
+              <w:t>CUSTOMER_NO</w:t>
+            </w:r>
+          </w:p>
+        </w:tc>
+      </w:tr>
+      <w:tr>
+        <w:tc>
+          <w:tcPr>
+            <w:tcW w:type="dxa" w:w="1693"/>
+          </w:tcPr>
+          <w:p>
+            <w:r>
+              <w:rPr>
+                <w:sz w:val="14"/>
+              </w:rPr>
+              <w:t>1000002250</w:t>
+            </w:r>
+          </w:p>
+        </w:tc>
+        <w:tc>
+          <w:tcPr>
+            <w:tcW w:type="dxa" w:w="1693"/>
+          </w:tcPr>
+          <w:p>
+            <w:r>
+              <w:rPr>
+                <w:sz w:val="14"/>
+              </w:rPr>
+              <w:t>0</w:t>
+            </w:r>
+          </w:p>
+        </w:tc>
+        <w:tc>
+          <w:tcPr>
+            <w:tcW w:type="dxa" w:w="1693"/>
+          </w:tcPr>
+          <w:p>
+            <w:r>
+              <w:rPr>
+                <w:sz w:val="14"/>
+              </w:rPr>
+              <w:t>O</w:t>
+            </w:r>
+          </w:p>
+        </w:tc>
+        <w:tc>
+          <w:tcPr>
+            <w:tcW w:type="dxa" w:w="1693"/>
+          </w:tcPr>
+          <w:p>
+            <w:r>
+              <w:rPr>
+                <w:sz w:val="14"/>
+              </w:rPr>
+              <w:t>R</w:t>
+            </w:r>
+          </w:p>
+        </w:tc>
+        <w:tc>
+          <w:tcPr>
+            <w:tcW w:type="dxa" w:w="1693"/>
+          </w:tcPr>
+          <w:p>
+            <w:r>
+              <w:rPr>
+                <w:sz w:val="14"/>
+              </w:rPr>
+              <w:t>N</w:t>
+            </w:r>
+          </w:p>
+        </w:tc>
+        <w:tc>
+          <w:tcPr>
+            <w:tcW w:type="dxa" w:w="1693"/>
+          </w:tcPr>
+          <w:p>
+            <w:r>
+              <w:rPr>
+                <w:sz w:val="14"/>
+              </w:rPr>
+              <w:t>1000006271</w:t>
+            </w:r>
+          </w:p>
+        </w:tc>
+      </w:tr>
+    </w:tbl>
+    <w:p>
+      <w:pPr>
+        <w:pStyle w:val="Heading5"/>
+        <w:spacing w:before="136" w:after="136"/>
+      </w:pPr>
+      <w:r>
+        <w:t>AR1_PAYMENT_DETAILS Query:-</w:t>
+      </w:r>
+    </w:p>
+    <w:tbl>
+      <w:tblPr>
+        <w:tblStyle w:val="LightGrid-Accent1"/>
+        <w:tblW w:type="auto" w:w="0"/>
+        <w:tblLook w:firstColumn="1" w:firstRow="1" w:lastColumn="0" w:lastRow="0" w:noHBand="0" w:noVBand="1" w:val="04A0"/>
+      </w:tblPr>
+      <w:tblGrid>
+        <w:gridCol w:w="2032"/>
+        <w:gridCol w:w="2032"/>
+        <w:gridCol w:w="2032"/>
+        <w:gridCol w:w="2032"/>
+        <w:gridCol w:w="2032"/>
+      </w:tblGrid>
+      <w:tr>
+        <w:tc>
+          <w:tcPr>
+            <w:tcW w:type="dxa" w:w="2032"/>
+          </w:tcPr>
+          <w:p>
+            <w:r>
+              <w:rPr>
+                <w:sz w:val="14"/>
+              </w:rPr>
+              <w:t>PAYMENT_ID</w:t>
+            </w:r>
+          </w:p>
+        </w:tc>
+        <w:tc>
+          <w:tcPr>
+            <w:tcW w:type="dxa" w:w="2032"/>
+          </w:tcPr>
+          <w:p>
+            <w:r>
+              <w:rPr>
+                <w:sz w:val="14"/>
+              </w:rPr>
+              <w:t>AMOUNT</w:t>
+            </w:r>
+          </w:p>
+        </w:tc>
+        <w:tc>
+          <w:tcPr>
+            <w:tcW w:type="dxa" w:w="2032"/>
+          </w:tcPr>
+          <w:p>
+            <w:r>
+              <w:rPr>
+                <w:sz w:val="14"/>
+              </w:rPr>
+              <w:t>TRANSACTION_ID</w:t>
+            </w:r>
+          </w:p>
+        </w:tc>
+        <w:tc>
+          <w:tcPr>
+            <w:tcW w:type="dxa" w:w="2032"/>
+          </w:tcPr>
+          <w:p>
+            <w:r>
+              <w:rPr>
+                <w:sz w:val="14"/>
+              </w:rPr>
+              <w:t>DEPOSIT_DATE</w:t>
+            </w:r>
+          </w:p>
+        </w:tc>
+        <w:tc>
+          <w:tcPr>
+            <w:tcW w:type="dxa" w:w="2032"/>
+          </w:tcPr>
+          <w:p>
+            <w:r>
+              <w:rPr>
+                <w:sz w:val="14"/>
+              </w:rPr>
+              <w:t>ACCOUNT_ID</w:t>
+            </w:r>
+          </w:p>
+        </w:tc>
+      </w:tr>
+      <w:tr>
+        <w:tc>
+          <w:tcPr>
+            <w:tcW w:type="dxa" w:w="2032"/>
+          </w:tcPr>
+          <w:p>
+            <w:r>
+              <w:rPr>
+                <w:sz w:val="14"/>
+              </w:rPr>
+              <w:t>18489</w:t>
+            </w:r>
+          </w:p>
+        </w:tc>
+        <w:tc>
+          <w:tcPr>
+            <w:tcW w:type="dxa" w:w="2032"/>
+          </w:tcPr>
+          <w:p>
+            <w:r>
+              <w:rPr>
+                <w:sz w:val="14"/>
+              </w:rPr>
+              <w:t>118.88</w:t>
+            </w:r>
+          </w:p>
+        </w:tc>
+        <w:tc>
+          <w:tcPr>
+            <w:tcW w:type="dxa" w:w="2032"/>
+          </w:tcPr>
+          <w:p>
+            <w:r>
+              <w:rPr>
+                <w:sz w:val="14"/>
+              </w:rPr>
+              <w:t>67039</w:t>
+            </w:r>
+          </w:p>
+        </w:tc>
+        <w:tc>
+          <w:tcPr>
+            <w:tcW w:type="dxa" w:w="2032"/>
+          </w:tcPr>
+          <w:p>
+            <w:r>
+              <w:rPr>
+                <w:sz w:val="14"/>
+              </w:rPr>
+              <w:t>2024-12-20 00:00:00</w:t>
+            </w:r>
+          </w:p>
+        </w:tc>
+        <w:tc>
+          <w:tcPr>
+            <w:tcW w:type="dxa" w:w="2032"/>
+          </w:tcPr>
+          <w:p>
+            <w:r>
+              <w:rPr>
+                <w:sz w:val="14"/>
+              </w:rPr>
+              <w:t>1000002250</w:t>
+            </w:r>
+          </w:p>
+        </w:tc>
+      </w:tr>
+    </w:tbl>
+    <w:p>
+      <w:pPr>
+        <w:pStyle w:val="Heading5"/>
+        <w:spacing w:before="136" w:after="136"/>
+      </w:pPr>
+      <w:r>
+        <w:t>AR1_CUSTOMER_CREDIT Query:-</w:t>
+      </w:r>
+    </w:p>
+    <w:tbl>
+      <w:tblPr>
+        <w:tblStyle w:val="LightGrid-Accent1"/>
+        <w:tblW w:type="auto" w:w="0"/>
+        <w:tblLook w:firstColumn="1" w:firstRow="1" w:lastColumn="0" w:lastRow="0" w:noHBand="0" w:noVBand="1" w:val="04A0"/>
+      </w:tblPr>
+      <w:tblGrid>
+        <w:gridCol w:w="1129"/>
+        <w:gridCol w:w="1129"/>
+        <w:gridCol w:w="1129"/>
+        <w:gridCol w:w="1129"/>
+        <w:gridCol w:w="1129"/>
+        <w:gridCol w:w="1129"/>
+        <w:gridCol w:w="1129"/>
+        <w:gridCol w:w="1129"/>
+        <w:gridCol w:w="1129"/>
+      </w:tblGrid>
+      <w:tr>
+        <w:tc>
+          <w:tcPr>
+            <w:tcW w:type="dxa" w:w="1129"/>
+          </w:tcPr>
+          <w:p>
+            <w:r>
+              <w:rPr>
+                <w:sz w:val="14"/>
+              </w:rPr>
+              <w:t>ACCOUNT_ID</w:t>
+            </w:r>
+          </w:p>
+        </w:tc>
+        <w:tc>
+          <w:tcPr>
+            <w:tcW w:type="dxa" w:w="1129"/>
+          </w:tcPr>
+          <w:p>
+            <w:r>
+              <w:rPr>
+                <w:sz w:val="14"/>
+              </w:rPr>
+              <w:t>INVOICE_ID</w:t>
+            </w:r>
+          </w:p>
+        </w:tc>
+        <w:tc>
+          <w:tcPr>
+            <w:tcW w:type="dxa" w:w="1129"/>
+          </w:tcPr>
+          <w:p>
+            <w:r>
+              <w:rPr>
+                <w:sz w:val="14"/>
+              </w:rPr>
+              <w:t>CHARGE_CODE</w:t>
+            </w:r>
+          </w:p>
+        </w:tc>
+        <w:tc>
+          <w:tcPr>
+            <w:tcW w:type="dxa" w:w="1129"/>
+          </w:tcPr>
+          <w:p>
+            <w:r>
+              <w:rPr>
+                <w:sz w:val="14"/>
+              </w:rPr>
+              <w:t>AMOUNT</w:t>
+            </w:r>
+          </w:p>
+        </w:tc>
+        <w:tc>
+          <w:tcPr>
+            <w:tcW w:type="dxa" w:w="1129"/>
+          </w:tcPr>
+          <w:p>
+            <w:r>
+              <w:rPr>
+                <w:sz w:val="14"/>
+              </w:rPr>
+              <w:t>TAX_AMOUNT</w:t>
+            </w:r>
+          </w:p>
+        </w:tc>
+        <w:tc>
+          <w:tcPr>
+            <w:tcW w:type="dxa" w:w="1129"/>
+          </w:tcPr>
+          <w:p>
+            <w:r>
+              <w:rPr>
+                <w:sz w:val="14"/>
+              </w:rPr>
+              <w:t>CREDIT_REASON</w:t>
+            </w:r>
+          </w:p>
+        </w:tc>
+        <w:tc>
+          <w:tcPr>
+            <w:tcW w:type="dxa" w:w="1129"/>
+          </w:tcPr>
+          <w:p>
+            <w:r>
+              <w:rPr>
+                <w:sz w:val="14"/>
+              </w:rPr>
+              <w:t>CREDIT_LEVEL_CODE</w:t>
+            </w:r>
+          </w:p>
+        </w:tc>
+        <w:tc>
+          <w:tcPr>
+            <w:tcW w:type="dxa" w:w="1129"/>
+          </w:tcPr>
+          <w:p>
+            <w:r>
+              <w:rPr>
+                <w:sz w:val="14"/>
+              </w:rPr>
+              <w:t>BALANCE_IMPACT_CODE</w:t>
+            </w:r>
+          </w:p>
+        </w:tc>
+        <w:tc>
+          <w:tcPr>
+            <w:tcW w:type="dxa" w:w="1129"/>
+          </w:tcPr>
+          <w:p>
+            <w:r>
+              <w:rPr>
+                <w:sz w:val="14"/>
+              </w:rPr>
+              <w:t>CHG_REVENUE_CODE</w:t>
+            </w:r>
+          </w:p>
+        </w:tc>
+      </w:tr>
+      <w:tr>
+        <w:tc>
+          <w:tcPr>
+            <w:tcW w:type="dxa" w:w="1129"/>
+          </w:tcPr>
+          <w:p>
+            <w:r>
+              <w:rPr>
+                <w:sz w:val="14"/>
+              </w:rPr>
+              <w:t>1000002250</w:t>
+            </w:r>
+          </w:p>
+        </w:tc>
+        <w:tc>
+          <w:tcPr>
+            <w:tcW w:type="dxa" w:w="1129"/>
+          </w:tcPr>
+          <w:p>
+            <w:r>
+              <w:rPr>
+                <w:sz w:val="14"/>
+              </w:rPr>
+              <w:t>64150</w:t>
+            </w:r>
+          </w:p>
+        </w:tc>
+        <w:tc>
+          <w:tcPr>
+            <w:tcW w:type="dxa" w:w="1129"/>
+          </w:tcPr>
+          <w:p>
+            <w:r>
+              <w:rPr>
+                <w:sz w:val="14"/>
+              </w:rPr>
+              <w:t>IMM_ACLCRD</w:t>
+            </w:r>
+          </w:p>
+        </w:tc>
+        <w:tc>
+          <w:tcPr>
+            <w:tcW w:type="dxa" w:w="1129"/>
+          </w:tcPr>
+          <w:p>
+            <w:r>
+              <w:rPr>
+                <w:sz w:val="14"/>
+              </w:rPr>
+              <w:t>155.99</w:t>
+            </w:r>
+          </w:p>
+        </w:tc>
+        <w:tc>
+          <w:tcPr>
+            <w:tcW w:type="dxa" w:w="1129"/>
+          </w:tcPr>
+          <w:p>
+            <w:r>
+              <w:rPr>
+                <w:sz w:val="14"/>
+              </w:rPr>
+              <w:t>0</w:t>
+            </w:r>
+          </w:p>
+        </w:tc>
+        <w:tc>
+          <w:tcPr>
+            <w:tcW w:type="dxa" w:w="1129"/>
+          </w:tcPr>
+          <w:p>
+            <w:r>
+              <w:rPr>
+                <w:sz w:val="14"/>
+              </w:rPr>
+              <w:t>ACLCRD</w:t>
+            </w:r>
+          </w:p>
+        </w:tc>
+        <w:tc>
+          <w:tcPr>
+            <w:tcW w:type="dxa" w:w="1129"/>
+          </w:tcPr>
+          <w:p>
+            <w:r>
+              <w:rPr>
+                <w:sz w:val="14"/>
+              </w:rPr>
+              <w:t>ACC</w:t>
+            </w:r>
+          </w:p>
+        </w:tc>
+        <w:tc>
+          <w:tcPr>
+            <w:tcW w:type="dxa" w:w="1129"/>
+          </w:tcPr>
+          <w:p>
+            <w:r>
+              <w:rPr>
+                <w:sz w:val="14"/>
+              </w:rPr>
+              <w:t>I</w:t>
+            </w:r>
+          </w:p>
+        </w:tc>
+        <w:tc>
+          <w:tcPr>
+            <w:tcW w:type="dxa" w:w="1129"/>
+          </w:tcPr>
+          <w:p>
+            <w:r>
+              <w:rPr>
+                <w:sz w:val="14"/>
+              </w:rPr>
+              <w:t xml:space="preserve">OC    </w:t>
+            </w:r>
+          </w:p>
+        </w:tc>
+      </w:tr>
+      <w:tr>
+        <w:tc>
+          <w:tcPr>
+            <w:tcW w:type="dxa" w:w="1129"/>
+          </w:tcPr>
+          <w:p>
+            <w:r>
+              <w:rPr>
+                <w:sz w:val="14"/>
+              </w:rPr>
+              <w:t>1000002250</w:t>
+            </w:r>
+          </w:p>
+        </w:tc>
+        <w:tc>
+          <w:tcPr>
+            <w:tcW w:type="dxa" w:w="1129"/>
+          </w:tcPr>
+          <w:p>
+            <w:r>
+              <w:rPr>
+                <w:sz w:val="14"/>
+              </w:rPr>
+              <w:t>64148</w:t>
+            </w:r>
+          </w:p>
+        </w:tc>
+        <w:tc>
+          <w:tcPr>
+            <w:tcW w:type="dxa" w:w="1129"/>
+          </w:tcPr>
+          <w:p>
+            <w:r>
+              <w:rPr>
+                <w:sz w:val="14"/>
+              </w:rPr>
+              <w:t>DEVICE</w:t>
+            </w:r>
+          </w:p>
+        </w:tc>
+        <w:tc>
+          <w:tcPr>
+            <w:tcW w:type="dxa" w:w="1129"/>
+          </w:tcPr>
+          <w:p>
+            <w:r>
+              <w:rPr>
+                <w:sz w:val="14"/>
+              </w:rPr>
+              <w:t>499.99</w:t>
+            </w:r>
+          </w:p>
+        </w:tc>
+        <w:tc>
+          <w:tcPr>
+            <w:tcW w:type="dxa" w:w="1129"/>
+          </w:tcPr>
+          <w:p>
+            <w:r>
+              <w:rPr>
+                <w:sz w:val="14"/>
+              </w:rPr>
+              <w:t>40</w:t>
+            </w:r>
+          </w:p>
+        </w:tc>
+        <w:tc>
+          <w:tcPr>
+            <w:tcW w:type="dxa" w:w="1129"/>
+          </w:tcPr>
+          <w:p>
+            <w:r>
+              <w:rPr>
+                <w:sz w:val="14"/>
+              </w:rPr>
+              <w:t>RETRNQ</w:t>
+            </w:r>
+          </w:p>
+        </w:tc>
+        <w:tc>
+          <w:tcPr>
+            <w:tcW w:type="dxa" w:w="1129"/>
+          </w:tcPr>
+          <w:p>
+            <w:r>
+              <w:rPr>
+                <w:sz w:val="14"/>
+              </w:rPr>
+              <w:t>DEB</w:t>
+            </w:r>
+          </w:p>
+        </w:tc>
+        <w:tc>
+          <w:tcPr>
+            <w:tcW w:type="dxa" w:w="1129"/>
+          </w:tcPr>
+          <w:p>
+            <w:r>
+              <w:rPr>
+                <w:sz w:val="14"/>
+              </w:rPr>
+              <w:t>I</w:t>
+            </w:r>
+          </w:p>
+        </w:tc>
+        <w:tc>
+          <w:tcPr>
+            <w:tcW w:type="dxa" w:w="1129"/>
+          </w:tcPr>
+          <w:p>
+            <w:r>
+              <w:rPr>
+                <w:sz w:val="14"/>
+              </w:rPr>
+              <w:t xml:space="preserve">OC    </w:t>
+            </w:r>
+          </w:p>
+        </w:tc>
+      </w:tr>
+      <w:tr>
+        <w:tc>
+          <w:tcPr>
+            <w:tcW w:type="dxa" w:w="1129"/>
+          </w:tcPr>
+          <w:p>
+            <w:r>
+              <w:rPr>
+                <w:sz w:val="14"/>
+              </w:rPr>
+              <w:t>1000002250</w:t>
+            </w:r>
+          </w:p>
+        </w:tc>
+        <w:tc>
+          <w:tcPr>
+            <w:tcW w:type="dxa" w:w="1129"/>
+          </w:tcPr>
+          <w:p>
+            <w:r>
+              <w:rPr>
+                <w:sz w:val="14"/>
+              </w:rPr>
+              <w:t>64147</w:t>
+            </w:r>
+          </w:p>
+        </w:tc>
+        <w:tc>
+          <w:tcPr>
+            <w:tcW w:type="dxa" w:w="1129"/>
+          </w:tcPr>
+          <w:p>
+            <w:r>
+              <w:rPr>
+                <w:sz w:val="14"/>
+              </w:rPr>
+              <w:t>EIPDVC1</w:t>
+            </w:r>
+          </w:p>
+        </w:tc>
+        <w:tc>
+          <w:tcPr>
+            <w:tcW w:type="dxa" w:w="1129"/>
+          </w:tcPr>
+          <w:p>
+            <w:r>
+              <w:rPr>
+                <w:sz w:val="14"/>
+              </w:rPr>
+              <w:t>13.88</w:t>
+            </w:r>
+          </w:p>
+        </w:tc>
+        <w:tc>
+          <w:tcPr>
+            <w:tcW w:type="dxa" w:w="1129"/>
+          </w:tcPr>
+          <w:p>
+            <w:r>
+              <w:rPr>
+                <w:sz w:val="14"/>
+              </w:rPr>
+              <w:t>0</w:t>
+            </w:r>
+          </w:p>
+        </w:tc>
+        <w:tc>
+          <w:tcPr>
+            <w:tcW w:type="dxa" w:w="1129"/>
+          </w:tcPr>
+          <w:p>
+            <w:r>
+              <w:rPr>
+                <w:sz w:val="14"/>
+              </w:rPr>
+              <w:t>INSCRV</w:t>
+            </w:r>
+          </w:p>
+        </w:tc>
+        <w:tc>
+          <w:tcPr>
+            <w:tcW w:type="dxa" w:w="1129"/>
+          </w:tcPr>
+          <w:p>
+            <w:r>
+              <w:rPr>
+                <w:sz w:val="14"/>
+              </w:rPr>
+              <w:t>DEB</w:t>
+            </w:r>
+          </w:p>
+        </w:tc>
+        <w:tc>
+          <w:tcPr>
+            <w:tcW w:type="dxa" w:w="1129"/>
+          </w:tcPr>
+          <w:p>
+            <w:r>
+              <w:rPr>
+                <w:sz w:val="14"/>
+              </w:rPr>
+              <w:t>I</w:t>
+            </w:r>
+          </w:p>
+        </w:tc>
+        <w:tc>
+          <w:tcPr>
+            <w:tcW w:type="dxa" w:w="1129"/>
+          </w:tcPr>
+          <w:p>
+            <w:r>
+              <w:rPr>
+                <w:sz w:val="14"/>
+              </w:rPr>
+              <w:t xml:space="preserve">OC    </w:t>
+            </w:r>
+          </w:p>
+        </w:tc>
+      </w:tr>
+      <w:tr>
+        <w:tc>
+          <w:tcPr>
+            <w:tcW w:type="dxa" w:w="1129"/>
+          </w:tcPr>
+          <w:p>
+            <w:r>
+              <w:rPr>
+                <w:sz w:val="14"/>
+              </w:rPr>
+              <w:t>1000002250</w:t>
+            </w:r>
+          </w:p>
+        </w:tc>
+        <w:tc>
+          <w:tcPr>
+            <w:tcW w:type="dxa" w:w="1129"/>
+          </w:tcPr>
+          <w:p>
+            <w:r>
+              <w:rPr>
+                <w:sz w:val="14"/>
+              </w:rPr>
+              <w:t>64145</w:t>
+            </w:r>
+          </w:p>
+        </w:tc>
+        <w:tc>
+          <w:tcPr>
+            <w:tcW w:type="dxa" w:w="1129"/>
+          </w:tcPr>
+          <w:p>
+            <w:r>
+              <w:rPr>
+                <w:sz w:val="14"/>
+              </w:rPr>
+              <w:t>IMM_ACLCRD</w:t>
+            </w:r>
+          </w:p>
+        </w:tc>
+        <w:tc>
+          <w:tcPr>
+            <w:tcW w:type="dxa" w:w="1129"/>
+          </w:tcPr>
+          <w:p>
+            <w:r>
+              <w:rPr>
+                <w:sz w:val="14"/>
+              </w:rPr>
+              <w:t>499.99</w:t>
+            </w:r>
+          </w:p>
+        </w:tc>
+        <w:tc>
+          <w:tcPr>
+            <w:tcW w:type="dxa" w:w="1129"/>
+          </w:tcPr>
+          <w:p>
+            <w:r>
+              <w:rPr>
+                <w:sz w:val="14"/>
+              </w:rPr>
+              <w:t>0</w:t>
+            </w:r>
+          </w:p>
+        </w:tc>
+        <w:tc>
+          <w:tcPr>
+            <w:tcW w:type="dxa" w:w="1129"/>
+          </w:tcPr>
+          <w:p>
+            <w:r>
+              <w:rPr>
+                <w:sz w:val="14"/>
+              </w:rPr>
+              <w:t>ACLCRD</w:t>
+            </w:r>
+          </w:p>
+        </w:tc>
+        <w:tc>
+          <w:tcPr>
+            <w:tcW w:type="dxa" w:w="1129"/>
+          </w:tcPr>
+          <w:p>
+            <w:r>
+              <w:rPr>
+                <w:sz w:val="14"/>
+              </w:rPr>
+              <w:t>ACC</w:t>
+            </w:r>
+          </w:p>
+        </w:tc>
+        <w:tc>
+          <w:tcPr>
+            <w:tcW w:type="dxa" w:w="1129"/>
+          </w:tcPr>
+          <w:p>
+            <w:r>
+              <w:rPr>
+                <w:sz w:val="14"/>
+              </w:rPr>
+              <w:t>I</w:t>
+            </w:r>
+          </w:p>
+        </w:tc>
+        <w:tc>
+          <w:tcPr>
+            <w:tcW w:type="dxa" w:w="1129"/>
+          </w:tcPr>
+          <w:p>
+            <w:r>
+              <w:rPr>
+                <w:sz w:val="14"/>
+              </w:rPr>
+              <w:t xml:space="preserve">OC    </w:t>
+            </w:r>
+          </w:p>
+        </w:tc>
+      </w:tr>
+    </w:tbl>
+    <w:p>
+      <w:pPr>
+        <w:pStyle w:val="Heading5"/>
+        <w:spacing w:before="136" w:after="136"/>
+      </w:pPr>
+      <w:r>
+        <w:t>AR1_CHARGES Query:-</w:t>
+      </w:r>
+    </w:p>
+    <w:tbl>
+      <w:tblPr>
+        <w:tblStyle w:val="LightGrid-Accent1"/>
+        <w:tblW w:type="auto" w:w="0"/>
+        <w:tblLook w:firstColumn="1" w:firstRow="1" w:lastColumn="0" w:lastRow="0" w:noHBand="0" w:noVBand="1" w:val="04A0"/>
+      </w:tblPr>
+      <w:tblGrid>
+        <w:gridCol w:w="1693"/>
+        <w:gridCol w:w="1693"/>
+        <w:gridCol w:w="1693"/>
+        <w:gridCol w:w="1693"/>
+        <w:gridCol w:w="1693"/>
+        <w:gridCol w:w="1693"/>
+      </w:tblGrid>
+      <w:tr>
+        <w:tc>
+          <w:tcPr>
+            <w:tcW w:type="dxa" w:w="1693"/>
+          </w:tcPr>
+          <w:p>
+            <w:r>
+              <w:rPr>
+                <w:sz w:val="14"/>
+              </w:rPr>
+              <w:t>ACCOUNT_ID</w:t>
+            </w:r>
+          </w:p>
+        </w:tc>
+        <w:tc>
+          <w:tcPr>
+            <w:tcW w:type="dxa" w:w="1693"/>
+          </w:tcPr>
+          <w:p>
+            <w:r>
+              <w:rPr>
+                <w:sz w:val="14"/>
+              </w:rPr>
+              <w:t>INVOICE_ID</w:t>
+            </w:r>
+          </w:p>
+        </w:tc>
+        <w:tc>
+          <w:tcPr>
+            <w:tcW w:type="dxa" w:w="1693"/>
+          </w:tcPr>
+          <w:p>
+            <w:r>
+              <w:rPr>
+                <w:sz w:val="14"/>
+              </w:rPr>
+              <w:t>CHARGE_CODE</w:t>
+            </w:r>
+          </w:p>
+        </w:tc>
+        <w:tc>
+          <w:tcPr>
+            <w:tcW w:type="dxa" w:w="1693"/>
+          </w:tcPr>
+          <w:p>
+            <w:r>
+              <w:rPr>
+                <w:sz w:val="14"/>
+              </w:rPr>
+              <w:t>AMOUNT</w:t>
+            </w:r>
+          </w:p>
+        </w:tc>
+        <w:tc>
+          <w:tcPr>
+            <w:tcW w:type="dxa" w:w="1693"/>
+          </w:tcPr>
+          <w:p>
+            <w:r>
+              <w:rPr>
+                <w:sz w:val="14"/>
+              </w:rPr>
+              <w:t>TAX_AMOUNT</w:t>
+            </w:r>
+          </w:p>
+        </w:tc>
+        <w:tc>
+          <w:tcPr>
+            <w:tcW w:type="dxa" w:w="1693"/>
+          </w:tcPr>
+          <w:p>
+            <w:r>
+              <w:rPr>
+                <w:sz w:val="14"/>
+              </w:rPr>
+              <w:t>L3_PHYSICAL_ITEM_ID</w:t>
+            </w:r>
+          </w:p>
+        </w:tc>
+      </w:tr>
+      <w:tr>
+        <w:tc>
+          <w:tcPr>
+            <w:tcW w:type="dxa" w:w="1693"/>
+          </w:tcPr>
+          <w:p>
+            <w:r>
+              <w:rPr>
+                <w:sz w:val="14"/>
+              </w:rPr>
+              <w:t>1000002250</w:t>
+            </w:r>
+          </w:p>
+        </w:tc>
+        <w:tc>
+          <w:tcPr>
+            <w:tcW w:type="dxa" w:w="1693"/>
+          </w:tcPr>
+          <w:p>
+            <w:r>
+              <w:rPr>
+                <w:sz w:val="14"/>
+              </w:rPr>
+              <w:t>64149</w:t>
+            </w:r>
+          </w:p>
+        </w:tc>
+        <w:tc>
+          <w:tcPr>
+            <w:tcW w:type="dxa" w:w="1693"/>
+          </w:tcPr>
+          <w:p>
+            <w:r>
+              <w:rPr>
+                <w:sz w:val="14"/>
+              </w:rPr>
+              <w:t>DEVICE</w:t>
+            </w:r>
+          </w:p>
+        </w:tc>
+        <w:tc>
+          <w:tcPr>
+            <w:tcW w:type="dxa" w:w="1693"/>
+          </w:tcPr>
+          <w:p>
+            <w:r>
+              <w:rPr>
+                <w:sz w:val="14"/>
+              </w:rPr>
+              <w:t>155.99</w:t>
+            </w:r>
+          </w:p>
+        </w:tc>
+        <w:tc>
+          <w:tcPr>
+            <w:tcW w:type="dxa" w:w="1693"/>
+          </w:tcPr>
+          <w:p>
+            <w:r>
+              <w:rPr>
+                <w:sz w:val="14"/>
+              </w:rPr>
+              <w:t>12.48</w:t>
+            </w:r>
+          </w:p>
+        </w:tc>
+        <w:tc>
+          <w:tcPr>
+            <w:tcW w:type="dxa" w:w="1693"/>
+          </w:tcPr>
+          <w:p>
+            <w:r>
+              <w:rPr>
+                <w:sz w:val="14"/>
+              </w:rPr>
+              <w:t>11186215999554062</w:t>
+            </w:r>
+          </w:p>
+        </w:tc>
+      </w:tr>
+      <w:tr>
+        <w:tc>
+          <w:tcPr>
+            <w:tcW w:type="dxa" w:w="1693"/>
+          </w:tcPr>
+          <w:p>
+            <w:r>
+              <w:rPr>
+                <w:sz w:val="14"/>
+              </w:rPr>
+              <w:t>1000002250</w:t>
+            </w:r>
+          </w:p>
+        </w:tc>
+        <w:tc>
+          <w:tcPr>
+            <w:tcW w:type="dxa" w:w="1693"/>
+          </w:tcPr>
+          <w:p>
+            <w:r>
+              <w:rPr>
+                <w:sz w:val="14"/>
+              </w:rPr>
+              <w:t>64149</w:t>
+            </w:r>
+          </w:p>
+        </w:tc>
+        <w:tc>
+          <w:tcPr>
+            <w:tcW w:type="dxa" w:w="1693"/>
+          </w:tcPr>
+          <w:p>
+            <w:r>
+              <w:rPr>
+                <w:sz w:val="14"/>
+              </w:rPr>
+              <w:t>EIPDVC1</w:t>
+            </w:r>
+          </w:p>
+        </w:tc>
+        <w:tc>
+          <w:tcPr>
+            <w:tcW w:type="dxa" w:w="1693"/>
+          </w:tcPr>
+          <w:p>
+            <w:r>
+              <w:rPr>
+                <w:sz w:val="14"/>
+              </w:rPr>
+              <w:t>4.33</w:t>
+            </w:r>
+          </w:p>
+        </w:tc>
+        <w:tc>
+          <w:tcPr>
+            <w:tcW w:type="dxa" w:w="1693"/>
+          </w:tcPr>
+          <w:p>
+            <w:r>
+              <w:rPr>
+                <w:sz w:val="14"/>
+              </w:rPr>
+              <w:t>0</w:t>
+            </w:r>
+          </w:p>
+        </w:tc>
+        <w:tc>
+          <w:tcPr>
+            <w:tcW w:type="dxa" w:w="1693"/>
+          </w:tcPr>
+          <w:p>
+            <w:r>
+              <w:rPr>
+                <w:sz w:val="14"/>
+              </w:rPr>
+              <w:t>11186215999554062</w:t>
+            </w:r>
+          </w:p>
+        </w:tc>
+      </w:tr>
+      <w:tr>
+        <w:tc>
+          <w:tcPr>
+            <w:tcW w:type="dxa" w:w="1693"/>
+          </w:tcPr>
+          <w:p>
+            <w:r>
+              <w:rPr>
+                <w:sz w:val="14"/>
+              </w:rPr>
+              <w:t>1000002250</w:t>
+            </w:r>
+          </w:p>
+        </w:tc>
+        <w:tc>
+          <w:tcPr>
+            <w:tcW w:type="dxa" w:w="1693"/>
+          </w:tcPr>
+          <w:p>
+            <w:r>
+              <w:rPr>
+                <w:sz w:val="14"/>
+              </w:rPr>
+              <w:t>64144</w:t>
+            </w:r>
+          </w:p>
+        </w:tc>
+        <w:tc>
+          <w:tcPr>
+            <w:tcW w:type="dxa" w:w="1693"/>
+          </w:tcPr>
+          <w:p>
+            <w:r>
+              <w:rPr>
+                <w:sz w:val="14"/>
+              </w:rPr>
+              <w:t>IMM_UNLSP001</w:t>
+            </w:r>
+          </w:p>
+        </w:tc>
+        <w:tc>
+          <w:tcPr>
+            <w:tcW w:type="dxa" w:w="1693"/>
+          </w:tcPr>
+          <w:p>
+            <w:r>
+              <w:rPr>
+                <w:sz w:val="14"/>
+              </w:rPr>
+              <w:t>42.57</w:t>
+            </w:r>
+          </w:p>
+        </w:tc>
+        <w:tc>
+          <w:tcPr>
+            <w:tcW w:type="dxa" w:w="1693"/>
+          </w:tcPr>
+          <w:p>
+            <w:r>
+              <w:rPr>
+                <w:sz w:val="14"/>
+              </w:rPr>
+              <w:t>2.43</w:t>
+            </w:r>
+          </w:p>
+        </w:tc>
+        <w:tc>
+          <w:tcPr>
+            <w:tcW w:type="dxa" w:w="1693"/>
+          </w:tcPr>
+          <w:p>
+            <w:r>
+              <w:rPr>
+                <w:sz w:val="14"/>
+              </w:rPr>
+              <w:t>None</w:t>
+            </w:r>
+          </w:p>
+        </w:tc>
+      </w:tr>
+      <w:tr>
+        <w:tc>
+          <w:tcPr>
+            <w:tcW w:type="dxa" w:w="1693"/>
+          </w:tcPr>
+          <w:p>
+            <w:r>
+              <w:rPr>
+                <w:sz w:val="14"/>
+              </w:rPr>
+              <w:t>1000002250</w:t>
+            </w:r>
+          </w:p>
+        </w:tc>
+        <w:tc>
+          <w:tcPr>
+            <w:tcW w:type="dxa" w:w="1693"/>
+          </w:tcPr>
+          <w:p>
+            <w:r>
+              <w:rPr>
+                <w:sz w:val="14"/>
+              </w:rPr>
+              <w:t>64144</w:t>
+            </w:r>
+          </w:p>
+        </w:tc>
+        <w:tc>
+          <w:tcPr>
+            <w:tcW w:type="dxa" w:w="1693"/>
+          </w:tcPr>
+          <w:p>
+            <w:r>
+              <w:rPr>
+                <w:sz w:val="14"/>
+              </w:rPr>
+              <w:t>EIPDVC1</w:t>
+            </w:r>
+          </w:p>
+        </w:tc>
+        <w:tc>
+          <w:tcPr>
+            <w:tcW w:type="dxa" w:w="1693"/>
+          </w:tcPr>
+          <w:p>
+            <w:r>
+              <w:rPr>
+                <w:sz w:val="14"/>
+              </w:rPr>
+              <w:t>13.88</w:t>
+            </w:r>
+          </w:p>
+        </w:tc>
+        <w:tc>
+          <w:tcPr>
+            <w:tcW w:type="dxa" w:w="1693"/>
+          </w:tcPr>
+          <w:p>
+            <w:r>
+              <w:rPr>
+                <w:sz w:val="14"/>
+              </w:rPr>
+              <w:t>0</w:t>
+            </w:r>
+          </w:p>
+        </w:tc>
+        <w:tc>
+          <w:tcPr>
+            <w:tcW w:type="dxa" w:w="1693"/>
+          </w:tcPr>
+          <w:p>
+            <w:r>
+              <w:rPr>
+                <w:sz w:val="14"/>
+              </w:rPr>
+              <w:t>50114611697894</w:t>
+            </w:r>
+          </w:p>
+        </w:tc>
+      </w:tr>
+      <w:tr>
+        <w:tc>
+          <w:tcPr>
+            <w:tcW w:type="dxa" w:w="1693"/>
+          </w:tcPr>
+          <w:p>
+            <w:r>
+              <w:rPr>
+                <w:sz w:val="14"/>
+              </w:rPr>
+              <w:t>1000002250</w:t>
+            </w:r>
+          </w:p>
+        </w:tc>
+        <w:tc>
+          <w:tcPr>
+            <w:tcW w:type="dxa" w:w="1693"/>
+          </w:tcPr>
+          <w:p>
+            <w:r>
+              <w:rPr>
+                <w:sz w:val="14"/>
+              </w:rPr>
+              <w:t>64144</w:t>
+            </w:r>
+          </w:p>
+        </w:tc>
+        <w:tc>
+          <w:tcPr>
+            <w:tcW w:type="dxa" w:w="1693"/>
+          </w:tcPr>
+          <w:p>
+            <w:r>
+              <w:rPr>
+                <w:sz w:val="14"/>
+              </w:rPr>
+              <w:t>DEVICE</w:t>
+            </w:r>
+          </w:p>
+        </w:tc>
+        <w:tc>
+          <w:tcPr>
+            <w:tcW w:type="dxa" w:w="1693"/>
+          </w:tcPr>
+          <w:p>
+            <w:r>
+              <w:rPr>
+                <w:sz w:val="14"/>
+              </w:rPr>
+              <w:t>499.99</w:t>
+            </w:r>
+          </w:p>
+        </w:tc>
+        <w:tc>
+          <w:tcPr>
+            <w:tcW w:type="dxa" w:w="1693"/>
+          </w:tcPr>
+          <w:p>
+            <w:r>
+              <w:rPr>
+                <w:sz w:val="14"/>
+              </w:rPr>
+              <w:t>40</w:t>
+            </w:r>
+          </w:p>
+        </w:tc>
+        <w:tc>
+          <w:tcPr>
+            <w:tcW w:type="dxa" w:w="1693"/>
+          </w:tcPr>
+          <w:p>
+            <w:r>
+              <w:rPr>
+                <w:sz w:val="14"/>
+              </w:rPr>
+              <w:t>50114611697894</w:t>
+            </w:r>
+          </w:p>
+        </w:tc>
+      </w:tr>
+      <w:tr>
+        <w:tc>
+          <w:tcPr>
+            <w:tcW w:type="dxa" w:w="1693"/>
+          </w:tcPr>
+          <w:p>
+            <w:r>
+              <w:rPr>
+                <w:sz w:val="14"/>
+              </w:rPr>
+              <w:t>1000002250</w:t>
+            </w:r>
+          </w:p>
+        </w:tc>
+        <w:tc>
+          <w:tcPr>
+            <w:tcW w:type="dxa" w:w="1693"/>
+          </w:tcPr>
+          <w:p>
+            <w:r>
+              <w:rPr>
+                <w:sz w:val="14"/>
+              </w:rPr>
+              <w:t>64144</w:t>
+            </w:r>
+          </w:p>
+        </w:tc>
+        <w:tc>
+          <w:tcPr>
+            <w:tcW w:type="dxa" w:w="1693"/>
+          </w:tcPr>
+          <w:p>
+            <w:r>
+              <w:rPr>
+                <w:sz w:val="14"/>
+              </w:rPr>
+              <w:t>ACTFEE_V10</w:t>
+            </w:r>
+          </w:p>
+        </w:tc>
+        <w:tc>
+          <w:tcPr>
+            <w:tcW w:type="dxa" w:w="1693"/>
+          </w:tcPr>
+          <w:p>
+            <w:r>
+              <w:rPr>
+                <w:sz w:val="14"/>
+              </w:rPr>
+              <w:t>19.76</w:t>
+            </w:r>
+          </w:p>
+        </w:tc>
+        <w:tc>
+          <w:tcPr>
+            <w:tcW w:type="dxa" w:w="1693"/>
+          </w:tcPr>
+          <w:p>
+            <w:r>
+              <w:rPr>
+                <w:sz w:val="14"/>
+              </w:rPr>
+              <w:t>0.24</w:t>
+            </w:r>
+          </w:p>
+        </w:tc>
+        <w:tc>
+          <w:tcPr>
+            <w:tcW w:type="dxa" w:w="1693"/>
+          </w:tcPr>
+          <w:p>
+            <w:r>
+              <w:rPr>
+                <w:sz w:val="14"/>
+              </w:rPr>
+              <w:t>None</w:t>
+            </w:r>
+          </w:p>
+        </w:tc>
+      </w:tr>
+    </w:tbl>
+    <w:p>
+      <w:pPr>
+        <w:pStyle w:val="Heading5"/>
+        <w:spacing w:before="136" w:after="136"/>
+      </w:pPr>
+      <w:r>
+        <w:t>AR3_ORDER_REFERENCE Query:-</w:t>
+      </w:r>
+    </w:p>
+    <w:tbl>
+      <w:tblPr>
+        <w:tblStyle w:val="LightGrid-Accent1"/>
+        <w:tblW w:type="auto" w:w="0"/>
+        <w:tblLook w:firstColumn="1" w:firstRow="1" w:lastColumn="0" w:lastRow="0" w:noHBand="0" w:noVBand="1" w:val="04A0"/>
+      </w:tblPr>
+      <w:tblGrid>
+        <w:gridCol w:w="2032"/>
+        <w:gridCol w:w="2032"/>
+        <w:gridCol w:w="2032"/>
+        <w:gridCol w:w="2032"/>
+        <w:gridCol w:w="2032"/>
+      </w:tblGrid>
+      <w:tr>
+        <w:tc>
+          <w:tcPr>
+            <w:tcW w:type="dxa" w:w="2032"/>
+          </w:tcPr>
+          <w:p>
+            <w:r>
+              <w:rPr>
+                <w:sz w:val="14"/>
+              </w:rPr>
+              <w:t>L9_DYNAMIC_ATTRIBUTES</w:t>
+            </w:r>
+          </w:p>
+        </w:tc>
+        <w:tc>
+          <w:tcPr>
+            <w:tcW w:type="dxa" w:w="2032"/>
+          </w:tcPr>
+          <w:p>
+            <w:r>
+              <w:rPr>
+                <w:sz w:val="14"/>
+              </w:rPr>
+              <w:t>ACCOUNT_ID</w:t>
+            </w:r>
+          </w:p>
+        </w:tc>
+        <w:tc>
+          <w:tcPr>
+            <w:tcW w:type="dxa" w:w="2032"/>
+          </w:tcPr>
+          <w:p>
+            <w:r>
+              <w:rPr>
+                <w:sz w:val="14"/>
+              </w:rPr>
+              <w:t>STATUS</w:t>
+            </w:r>
+          </w:p>
+        </w:tc>
+        <w:tc>
+          <w:tcPr>
+            <w:tcW w:type="dxa" w:w="2032"/>
+          </w:tcPr>
+          <w:p>
+            <w:r>
+              <w:rPr>
+                <w:sz w:val="14"/>
+              </w:rPr>
+              <w:t>PHYSICAL_ITEM_ID</w:t>
+            </w:r>
+          </w:p>
+        </w:tc>
+        <w:tc>
+          <w:tcPr>
+            <w:tcW w:type="dxa" w:w="2032"/>
+          </w:tcPr>
+          <w:p>
+            <w:r>
+              <w:rPr>
+                <w:sz w:val="14"/>
+              </w:rPr>
+              <w:t>ORDER_ACTION_ID</w:t>
+            </w:r>
+          </w:p>
+        </w:tc>
+      </w:tr>
+      <w:tr>
+        <w:tc>
+          <w:tcPr>
+            <w:tcW w:type="dxa" w:w="2032"/>
+          </w:tcPr>
+          <w:p>
+            <w:r>
+              <w:rPr>
+                <w:sz w:val="14"/>
+              </w:rPr>
+              <w:t>None</w:t>
+            </w:r>
+          </w:p>
+        </w:tc>
+        <w:tc>
+          <w:tcPr>
+            <w:tcW w:type="dxa" w:w="2032"/>
+          </w:tcPr>
+          <w:p>
+            <w:r>
+              <w:rPr>
+                <w:sz w:val="14"/>
+              </w:rPr>
+              <w:t>1000002250</w:t>
+            </w:r>
+          </w:p>
+        </w:tc>
+        <w:tc>
+          <w:tcPr>
+            <w:tcW w:type="dxa" w:w="2032"/>
+          </w:tcPr>
+          <w:p>
+            <w:r>
+              <w:rPr>
+                <w:sz w:val="14"/>
+              </w:rPr>
+              <w:t>N</w:t>
+            </w:r>
+          </w:p>
+        </w:tc>
+        <w:tc>
+          <w:tcPr>
+            <w:tcW w:type="dxa" w:w="2032"/>
+          </w:tcPr>
+          <w:p>
+            <w:r>
+              <w:rPr>
+                <w:sz w:val="14"/>
+              </w:rPr>
+              <w:t>11186215999554062</w:t>
+            </w:r>
+          </w:p>
+        </w:tc>
+        <w:tc>
+          <w:tcPr>
+            <w:tcW w:type="dxa" w:w="2032"/>
+          </w:tcPr>
+          <w:p>
+            <w:r>
+              <w:rPr>
+                <w:sz w:val="14"/>
+              </w:rPr>
+              <w:t>86216003</w:t>
+            </w:r>
+          </w:p>
+        </w:tc>
+      </w:tr>
+      <w:tr>
+        <w:tc>
+          <w:tcPr>
+            <w:tcW w:type="dxa" w:w="2032"/>
+          </w:tcPr>
+          <w:p>
+            <w:r>
+              <w:rPr>
+                <w:sz w:val="14"/>
+              </w:rPr>
+              <w:t>device_grade=A#</w:t>
+            </w:r>
+          </w:p>
+        </w:tc>
+        <w:tc>
+          <w:tcPr>
+            <w:tcW w:type="dxa" w:w="2032"/>
+          </w:tcPr>
+          <w:p>
+            <w:r>
+              <w:rPr>
+                <w:sz w:val="14"/>
+              </w:rPr>
+              <w:t>1000002250</w:t>
+            </w:r>
+          </w:p>
+        </w:tc>
+        <w:tc>
+          <w:tcPr>
+            <w:tcW w:type="dxa" w:w="2032"/>
+          </w:tcPr>
+          <w:p>
+            <w:r>
+              <w:rPr>
+                <w:sz w:val="14"/>
+              </w:rPr>
+              <w:t>C</w:t>
+            </w:r>
+          </w:p>
+        </w:tc>
+        <w:tc>
+          <w:tcPr>
+            <w:tcW w:type="dxa" w:w="2032"/>
+          </w:tcPr>
+          <w:p>
+            <w:r>
+              <w:rPr>
+                <w:sz w:val="14"/>
+              </w:rPr>
+              <w:t>50114611697894</w:t>
+            </w:r>
+          </w:p>
+        </w:tc>
+        <w:tc>
+          <w:tcPr>
+            <w:tcW w:type="dxa" w:w="2032"/>
+          </w:tcPr>
+          <w:p>
+            <w:r>
+              <w:rPr>
+                <w:sz w:val="14"/>
+              </w:rPr>
+              <w:t>86215997</w:t>
+            </w:r>
+          </w:p>
+        </w:tc>
+      </w:tr>
+    </w:tbl>
+    <w:p>
+      <w:pPr>
+        <w:pStyle w:val="Heading5"/>
+        <w:spacing w:before="136" w:after="136"/>
+      </w:pPr>
+      <w:r>
+        <w:t>BL9_INSTALLMENT_PLAN Query:-</w:t>
+      </w:r>
+    </w:p>
+    <w:tbl>
+      <w:tblPr>
+        <w:tblStyle w:val="LightGrid-Accent1"/>
+        <w:tblW w:type="auto" w:w="0"/>
+        <w:tblLook w:firstColumn="1" w:firstRow="1" w:lastColumn="0" w:lastRow="0" w:noHBand="0" w:noVBand="1" w:val="04A0"/>
+      </w:tblPr>
+      <w:tblGrid>
+        <w:gridCol w:w="1129"/>
+        <w:gridCol w:w="1129"/>
+        <w:gridCol w:w="1129"/>
+        <w:gridCol w:w="1129"/>
+        <w:gridCol w:w="1129"/>
+        <w:gridCol w:w="1129"/>
+        <w:gridCol w:w="1129"/>
+        <w:gridCol w:w="1129"/>
+        <w:gridCol w:w="1129"/>
+      </w:tblGrid>
+      <w:tr>
+        <w:tc>
+          <w:tcPr>
+            <w:tcW w:type="dxa" w:w="1129"/>
+          </w:tcPr>
+          <w:p>
+            <w:r>
+              <w:rPr>
+                <w:sz w:val="14"/>
+              </w:rPr>
+              <w:t>EIP_ID</w:t>
+            </w:r>
+          </w:p>
+        </w:tc>
+        <w:tc>
+          <w:tcPr>
+            <w:tcW w:type="dxa" w:w="1129"/>
+          </w:tcPr>
+          <w:p>
+            <w:r>
+              <w:rPr>
+                <w:sz w:val="14"/>
+              </w:rPr>
+              <w:t>CUSTOMER_ID</w:t>
+            </w:r>
+          </w:p>
+        </w:tc>
+        <w:tc>
+          <w:tcPr>
+            <w:tcW w:type="dxa" w:w="1129"/>
+          </w:tcPr>
+          <w:p>
+            <w:r>
+              <w:rPr>
+                <w:sz w:val="14"/>
+              </w:rPr>
+              <w:t>SUBSCRIBER_ID</w:t>
+            </w:r>
+          </w:p>
+        </w:tc>
+        <w:tc>
+          <w:tcPr>
+            <w:tcW w:type="dxa" w:w="1129"/>
+          </w:tcPr>
+          <w:p>
+            <w:r>
+              <w:rPr>
+                <w:sz w:val="14"/>
+              </w:rPr>
+              <w:t>TOTAL_INST_NO</w:t>
+            </w:r>
+          </w:p>
+        </w:tc>
+        <w:tc>
+          <w:tcPr>
+            <w:tcW w:type="dxa" w:w="1129"/>
+          </w:tcPr>
+          <w:p>
+            <w:r>
+              <w:rPr>
+                <w:sz w:val="14"/>
+              </w:rPr>
+              <w:t>DEVICE_PLAN_START_DATE</w:t>
+            </w:r>
+          </w:p>
+        </w:tc>
+        <w:tc>
+          <w:tcPr>
+            <w:tcW w:type="dxa" w:w="1129"/>
+          </w:tcPr>
+          <w:p>
+            <w:r>
+              <w:rPr>
+                <w:sz w:val="14"/>
+              </w:rPr>
+              <w:t>PLAN_STATUS</w:t>
+            </w:r>
+          </w:p>
+        </w:tc>
+        <w:tc>
+          <w:tcPr>
+            <w:tcW w:type="dxa" w:w="1129"/>
+          </w:tcPr>
+          <w:p>
+            <w:r>
+              <w:rPr>
+                <w:sz w:val="14"/>
+              </w:rPr>
+              <w:t>TOTAL_AMOUNT</w:t>
+            </w:r>
+          </w:p>
+        </w:tc>
+        <w:tc>
+          <w:tcPr>
+            <w:tcW w:type="dxa" w:w="1129"/>
+          </w:tcPr>
+          <w:p>
+            <w:r>
+              <w:rPr>
+                <w:sz w:val="14"/>
+              </w:rPr>
+              <w:t>TOTAL_BILLED_AMOUNT</w:t>
+            </w:r>
+          </w:p>
+        </w:tc>
+        <w:tc>
+          <w:tcPr>
+            <w:tcW w:type="dxa" w:w="1129"/>
+          </w:tcPr>
+          <w:p>
+            <w:r>
+              <w:rPr>
+                <w:sz w:val="14"/>
+              </w:rPr>
+              <w:t>BILLED_INST_NO</w:t>
+            </w:r>
+          </w:p>
+        </w:tc>
+      </w:tr>
+      <w:tr>
+        <w:tc>
+          <w:tcPr>
+            <w:tcW w:type="dxa" w:w="1129"/>
+          </w:tcPr>
+          <w:p>
+            <w:r>
+              <w:rPr>
+                <w:sz w:val="14"/>
+              </w:rPr>
+              <w:t>86216003</w:t>
+            </w:r>
+          </w:p>
+        </w:tc>
+        <w:tc>
+          <w:tcPr>
+            <w:tcW w:type="dxa" w:w="1129"/>
+          </w:tcPr>
+          <w:p>
+            <w:r>
+              <w:rPr>
+                <w:sz w:val="14"/>
+              </w:rPr>
+              <w:t>1000006271</w:t>
+            </w:r>
+          </w:p>
+        </w:tc>
+        <w:tc>
+          <w:tcPr>
+            <w:tcW w:type="dxa" w:w="1129"/>
+          </w:tcPr>
+          <w:p>
+            <w:r>
+              <w:rPr>
+                <w:sz w:val="14"/>
+              </w:rPr>
+              <w:t>32759</w:t>
+            </w:r>
+          </w:p>
+        </w:tc>
+        <w:tc>
+          <w:tcPr>
+            <w:tcW w:type="dxa" w:w="1129"/>
+          </w:tcPr>
+          <w:p>
+            <w:r>
+              <w:rPr>
+                <w:sz w:val="14"/>
+              </w:rPr>
+              <w:t>36</w:t>
+            </w:r>
+          </w:p>
+        </w:tc>
+        <w:tc>
+          <w:tcPr>
+            <w:tcW w:type="dxa" w:w="1129"/>
+          </w:tcPr>
+          <w:p>
+            <w:r>
+              <w:rPr>
+                <w:sz w:val="14"/>
+              </w:rPr>
+              <w:t>2024-12-20 00:00:00</w:t>
+            </w:r>
+          </w:p>
+        </w:tc>
+        <w:tc>
+          <w:tcPr>
+            <w:tcW w:type="dxa" w:w="1129"/>
+          </w:tcPr>
+          <w:p>
+            <w:r>
+              <w:rPr>
+                <w:sz w:val="14"/>
+              </w:rPr>
+              <w:t xml:space="preserve">In progress                     </w:t>
+            </w:r>
+          </w:p>
+        </w:tc>
+        <w:tc>
+          <w:tcPr>
+            <w:tcW w:type="dxa" w:w="1129"/>
+          </w:tcPr>
+          <w:p>
+            <w:r>
+              <w:rPr>
+                <w:sz w:val="14"/>
+              </w:rPr>
+              <w:t>155.99</w:t>
+            </w:r>
+          </w:p>
+        </w:tc>
+        <w:tc>
+          <w:tcPr>
+            <w:tcW w:type="dxa" w:w="1129"/>
+          </w:tcPr>
+          <w:p>
+            <w:r>
+              <w:rPr>
+                <w:sz w:val="14"/>
+              </w:rPr>
+              <w:t>4.33</w:t>
+            </w:r>
+          </w:p>
+        </w:tc>
+        <w:tc>
+          <w:tcPr>
+            <w:tcW w:type="dxa" w:w="1129"/>
+          </w:tcPr>
+          <w:p>
+            <w:r>
+              <w:rPr>
+                <w:sz w:val="14"/>
+              </w:rPr>
+              <w:t>1</w:t>
+            </w:r>
+          </w:p>
+        </w:tc>
+      </w:tr>
+      <w:tr>
+        <w:tc>
+          <w:tcPr>
+            <w:tcW w:type="dxa" w:w="1129"/>
+          </w:tcPr>
+          <w:p>
+            <w:r>
+              <w:rPr>
+                <w:sz w:val="14"/>
+              </w:rPr>
+              <w:t>86215997</w:t>
+            </w:r>
+          </w:p>
+        </w:tc>
+        <w:tc>
+          <w:tcPr>
+            <w:tcW w:type="dxa" w:w="1129"/>
+          </w:tcPr>
+          <w:p>
+            <w:r>
+              <w:rPr>
+                <w:sz w:val="14"/>
+              </w:rPr>
+              <w:t>1000006271</w:t>
+            </w:r>
+          </w:p>
+        </w:tc>
+        <w:tc>
+          <w:tcPr>
+            <w:tcW w:type="dxa" w:w="1129"/>
+          </w:tcPr>
+          <w:p>
+            <w:r>
+              <w:rPr>
+                <w:sz w:val="14"/>
+              </w:rPr>
+              <w:t>32759</w:t>
+            </w:r>
+          </w:p>
+        </w:tc>
+        <w:tc>
+          <w:tcPr>
+            <w:tcW w:type="dxa" w:w="1129"/>
+          </w:tcPr>
+          <w:p>
+            <w:r>
+              <w:rPr>
+                <w:sz w:val="14"/>
+              </w:rPr>
+              <w:t>36</w:t>
+            </w:r>
+          </w:p>
+        </w:tc>
+        <w:tc>
+          <w:tcPr>
+            <w:tcW w:type="dxa" w:w="1129"/>
+          </w:tcPr>
+          <w:p>
+            <w:r>
+              <w:rPr>
+                <w:sz w:val="14"/>
+              </w:rPr>
+              <w:t>2024-12-20 00:00:00</w:t>
+            </w:r>
+          </w:p>
+        </w:tc>
+        <w:tc>
+          <w:tcPr>
+            <w:tcW w:type="dxa" w:w="1129"/>
+          </w:tcPr>
+          <w:p>
+            <w:r>
+              <w:rPr>
+                <w:sz w:val="14"/>
+              </w:rPr>
+              <w:t xml:space="preserve">exchanged_completed             </w:t>
+            </w:r>
+          </w:p>
+        </w:tc>
+        <w:tc>
+          <w:tcPr>
+            <w:tcW w:type="dxa" w:w="1129"/>
+          </w:tcPr>
+          <w:p>
+            <w:r>
+              <w:rPr>
+                <w:sz w:val="14"/>
+              </w:rPr>
+              <w:t>499.99</w:t>
+            </w:r>
+          </w:p>
+        </w:tc>
+        <w:tc>
+          <w:tcPr>
+            <w:tcW w:type="dxa" w:w="1129"/>
+          </w:tcPr>
+          <w:p>
+            <w:r>
+              <w:rPr>
+                <w:sz w:val="14"/>
+              </w:rPr>
+              <w:t>13.88</w:t>
+            </w:r>
+          </w:p>
+        </w:tc>
+        <w:tc>
+          <w:tcPr>
+            <w:tcW w:type="dxa" w:w="1129"/>
+          </w:tcPr>
+          <w:p>
+            <w:r>
+              <w:rPr>
+                <w:sz w:val="14"/>
+              </w:rPr>
+              <w:t>1</w:t>
+            </w:r>
+          </w:p>
+        </w:tc>
+      </w:tr>
+    </w:tbl>
+    <w:p>
+      <w:pPr>
+        <w:pStyle w:val="Heading5"/>
+        <w:spacing w:before="136" w:after="136"/>
+      </w:pPr>
+      <w:r>
+        <w:t>BL9_INSTALLMENT_PLAN Query:-</w:t>
+      </w:r>
+    </w:p>
+    <w:tbl>
+      <w:tblPr>
+        <w:tblStyle w:val="LightGrid-Accent1"/>
+        <w:tblW w:type="auto" w:w="0"/>
+        <w:tblLook w:firstColumn="1" w:firstRow="1" w:lastColumn="0" w:lastRow="0" w:noHBand="0" w:noVBand="1" w:val="04A0"/>
+      </w:tblPr>
+      <w:tblGrid>
+        <w:gridCol w:w="1016"/>
+        <w:gridCol w:w="1016"/>
+        <w:gridCol w:w="1016"/>
+        <w:gridCol w:w="1016"/>
+        <w:gridCol w:w="1016"/>
+        <w:gridCol w:w="1016"/>
+        <w:gridCol w:w="1016"/>
+        <w:gridCol w:w="1016"/>
+        <w:gridCol w:w="1016"/>
+        <w:gridCol w:w="1016"/>
+      </w:tblGrid>
+      <w:tr>
+        <w:tc>
+          <w:tcPr>
+            <w:tcW w:type="dxa" w:w="1016"/>
+          </w:tcPr>
+          <w:p>
+            <w:r>
+              <w:rPr>
+                <w:sz w:val="14"/>
+              </w:rPr>
+              <w:t>EIP_ID</w:t>
+            </w:r>
+          </w:p>
+        </w:tc>
+        <w:tc>
+          <w:tcPr>
+            <w:tcW w:type="dxa" w:w="1016"/>
+          </w:tcPr>
+          <w:p>
+            <w:r>
+              <w:rPr>
+                <w:sz w:val="14"/>
+              </w:rPr>
+              <w:t>BILLED_INST_NO</w:t>
+            </w:r>
+          </w:p>
+        </w:tc>
+        <w:tc>
+          <w:tcPr>
+            <w:tcW w:type="dxa" w:w="1016"/>
+          </w:tcPr>
+          <w:p>
+            <w:r>
+              <w:rPr>
+                <w:sz w:val="14"/>
+              </w:rPr>
+              <w:t>EXCHANGED_EIP</w:t>
+            </w:r>
+          </w:p>
+        </w:tc>
+        <w:tc>
+          <w:tcPr>
+            <w:tcW w:type="dxa" w:w="1016"/>
+          </w:tcPr>
+          <w:p>
+            <w:r>
+              <w:rPr>
+                <w:sz w:val="14"/>
+              </w:rPr>
+              <w:t>DPP_TYPE</w:t>
+            </w:r>
+          </w:p>
+        </w:tc>
+        <w:tc>
+          <w:tcPr>
+            <w:tcW w:type="dxa" w:w="1016"/>
+          </w:tcPr>
+          <w:p>
+            <w:r>
+              <w:rPr>
+                <w:sz w:val="14"/>
+              </w:rPr>
+              <w:t>OFFER_ID</w:t>
+            </w:r>
+          </w:p>
+        </w:tc>
+        <w:tc>
+          <w:tcPr>
+            <w:tcW w:type="dxa" w:w="1016"/>
+          </w:tcPr>
+          <w:p>
+            <w:r>
+              <w:rPr>
+                <w:sz w:val="14"/>
+              </w:rPr>
+              <w:t>IMEI</w:t>
+            </w:r>
+          </w:p>
+        </w:tc>
+        <w:tc>
+          <w:tcPr>
+            <w:tcW w:type="dxa" w:w="1016"/>
+          </w:tcPr>
+          <w:p>
+            <w:r>
+              <w:rPr>
+                <w:sz w:val="14"/>
+              </w:rPr>
+              <w:t>ACCELERATE_IND</w:t>
+            </w:r>
+          </w:p>
+        </w:tc>
+        <w:tc>
+          <w:tcPr>
+            <w:tcW w:type="dxa" w:w="1016"/>
+          </w:tcPr>
+          <w:p>
+            <w:r>
+              <w:rPr>
+                <w:sz w:val="14"/>
+              </w:rPr>
+              <w:t>ACCREASON</w:t>
+            </w:r>
+          </w:p>
+        </w:tc>
+        <w:tc>
+          <w:tcPr>
+            <w:tcW w:type="dxa" w:w="1016"/>
+          </w:tcPr>
+          <w:p>
+            <w:r>
+              <w:rPr>
+                <w:sz w:val="14"/>
+              </w:rPr>
+              <w:t>REMBALANCE</w:t>
+            </w:r>
+          </w:p>
+        </w:tc>
+        <w:tc>
+          <w:tcPr>
+            <w:tcW w:type="dxa" w:w="1016"/>
+          </w:tcPr>
+          <w:p>
+            <w:r>
+              <w:rPr>
+                <w:sz w:val="14"/>
+              </w:rPr>
+              <w:t>OFFER_INSTANCE_ID</w:t>
+            </w:r>
+          </w:p>
+        </w:tc>
+      </w:tr>
+      <w:tr>
+        <w:tc>
+          <w:tcPr>
+            <w:tcW w:type="dxa" w:w="1016"/>
+          </w:tcPr>
+          <w:p>
+            <w:r>
+              <w:rPr>
+                <w:sz w:val="14"/>
+              </w:rPr>
+              <w:t>86216003</w:t>
+            </w:r>
+          </w:p>
+        </w:tc>
+        <w:tc>
+          <w:tcPr>
+            <w:tcW w:type="dxa" w:w="1016"/>
+          </w:tcPr>
+          <w:p>
+            <w:r>
+              <w:rPr>
+                <w:sz w:val="14"/>
+              </w:rPr>
+              <w:t>1</w:t>
+            </w:r>
+          </w:p>
+        </w:tc>
+        <w:tc>
+          <w:tcPr>
+            <w:tcW w:type="dxa" w:w="1016"/>
+          </w:tcPr>
+          <w:p>
+            <w:r>
+              <w:rPr>
+                <w:sz w:val="14"/>
+              </w:rPr>
+              <w:t>None</w:t>
+            </w:r>
+          </w:p>
+        </w:tc>
+        <w:tc>
+          <w:tcPr>
+            <w:tcW w:type="dxa" w:w="1016"/>
+          </w:tcPr>
+          <w:p>
+            <w:r>
+              <w:rPr>
+                <w:sz w:val="14"/>
+              </w:rPr>
+              <w:t>0</w:t>
+            </w:r>
+          </w:p>
+        </w:tc>
+        <w:tc>
+          <w:tcPr>
+            <w:tcW w:type="dxa" w:w="1016"/>
+          </w:tcPr>
+          <w:p>
+            <w:r>
+              <w:rPr>
+                <w:sz w:val="14"/>
+              </w:rPr>
+              <w:t>8415197</w:t>
+            </w:r>
+          </w:p>
+        </w:tc>
+        <w:tc>
+          <w:tcPr>
+            <w:tcW w:type="dxa" w:w="1016"/>
+          </w:tcPr>
+          <w:p>
+            <w:r>
+              <w:rPr>
+                <w:sz w:val="14"/>
+              </w:rPr>
+              <w:t>11186215999554062</w:t>
+            </w:r>
+          </w:p>
+        </w:tc>
+        <w:tc>
+          <w:tcPr>
+            <w:tcW w:type="dxa" w:w="1016"/>
+          </w:tcPr>
+          <w:p>
+            <w:r>
+              <w:rPr>
+                <w:sz w:val="14"/>
+              </w:rPr>
+              <w:t>N</w:t>
+            </w:r>
+          </w:p>
+        </w:tc>
+        <w:tc>
+          <w:tcPr>
+            <w:tcW w:type="dxa" w:w="1016"/>
+          </w:tcPr>
+          <w:p>
+            <w:r>
+              <w:rPr>
+                <w:sz w:val="14"/>
+              </w:rPr>
+              <w:t>None</w:t>
+            </w:r>
+          </w:p>
+        </w:tc>
+        <w:tc>
+          <w:tcPr>
+            <w:tcW w:type="dxa" w:w="1016"/>
+          </w:tcPr>
+          <w:p>
+            <w:r>
+              <w:rPr>
+                <w:sz w:val="14"/>
+              </w:rPr>
+              <w:t>None</w:t>
+            </w:r>
+          </w:p>
+        </w:tc>
+        <w:tc>
+          <w:tcPr>
+            <w:tcW w:type="dxa" w:w="1016"/>
+          </w:tcPr>
+          <w:p>
+            <w:r>
+              <w:rPr>
+                <w:sz w:val="14"/>
+              </w:rPr>
+              <w:t>579397598</w:t>
+            </w:r>
+          </w:p>
+        </w:tc>
+      </w:tr>
+      <w:tr>
+        <w:tc>
+          <w:tcPr>
+            <w:tcW w:type="dxa" w:w="1016"/>
+          </w:tcPr>
+          <w:p>
+            <w:r>
+              <w:rPr>
+                <w:sz w:val="14"/>
+              </w:rPr>
+              <w:t>86215997</w:t>
+            </w:r>
+          </w:p>
+        </w:tc>
+        <w:tc>
+          <w:tcPr>
+            <w:tcW w:type="dxa" w:w="1016"/>
+          </w:tcPr>
+          <w:p>
+            <w:r>
+              <w:rPr>
+                <w:sz w:val="14"/>
+              </w:rPr>
+              <w:t>1</w:t>
+            </w:r>
+          </w:p>
+        </w:tc>
+        <w:tc>
+          <w:tcPr>
+            <w:tcW w:type="dxa" w:w="1016"/>
+          </w:tcPr>
+          <w:p>
+            <w:r>
+              <w:rPr>
+                <w:sz w:val="14"/>
+              </w:rPr>
+              <w:t>86216003</w:t>
+            </w:r>
+          </w:p>
+        </w:tc>
+        <w:tc>
+          <w:tcPr>
+            <w:tcW w:type="dxa" w:w="1016"/>
+          </w:tcPr>
+          <w:p>
+            <w:r>
+              <w:rPr>
+                <w:sz w:val="14"/>
+              </w:rPr>
+              <w:t>0</w:t>
+            </w:r>
+          </w:p>
+        </w:tc>
+        <w:tc>
+          <w:tcPr>
+            <w:tcW w:type="dxa" w:w="1016"/>
+          </w:tcPr>
+          <w:p>
+            <w:r>
+              <w:rPr>
+                <w:sz w:val="14"/>
+              </w:rPr>
+              <w:t>8415197</w:t>
+            </w:r>
+          </w:p>
+        </w:tc>
+        <w:tc>
+          <w:tcPr>
+            <w:tcW w:type="dxa" w:w="1016"/>
+          </w:tcPr>
+          <w:p>
+            <w:r>
+              <w:rPr>
+                <w:sz w:val="14"/>
+              </w:rPr>
+              <w:t>50114611697894</w:t>
+            </w:r>
+          </w:p>
+        </w:tc>
+        <w:tc>
+          <w:tcPr>
+            <w:tcW w:type="dxa" w:w="1016"/>
+          </w:tcPr>
+          <w:p>
+            <w:r>
+              <w:rPr>
+                <w:sz w:val="14"/>
+              </w:rPr>
+              <w:t>N</w:t>
+            </w:r>
+          </w:p>
+        </w:tc>
+        <w:tc>
+          <w:tcPr>
+            <w:tcW w:type="dxa" w:w="1016"/>
+          </w:tcPr>
+          <w:p>
+            <w:r>
+              <w:rPr>
+                <w:sz w:val="14"/>
+              </w:rPr>
+              <w:t>None</w:t>
+            </w:r>
+          </w:p>
+        </w:tc>
+        <w:tc>
+          <w:tcPr>
+            <w:tcW w:type="dxa" w:w="1016"/>
+          </w:tcPr>
+          <w:p>
+            <w:r>
+              <w:rPr>
+                <w:sz w:val="14"/>
+              </w:rPr>
+              <w:t>None</w:t>
+            </w:r>
+          </w:p>
+        </w:tc>
+        <w:tc>
+          <w:tcPr>
+            <w:tcW w:type="dxa" w:w="1016"/>
+          </w:tcPr>
+          <w:p>
+            <w:r>
+              <w:rPr>
+                <w:sz w:val="14"/>
+              </w:rPr>
+              <w:t>579397591</w:t>
+            </w:r>
+          </w:p>
+        </w:tc>
+      </w:tr>
+    </w:tbl>
+    <w:p>
+      <w:pPr>
+        <w:pStyle w:val="Heading5"/>
+        <w:spacing w:before="136" w:after="136"/>
+      </w:pPr>
+      <w:r>
+        <w:t>BL1_RC_RATES Query:-</w:t>
+      </w:r>
+    </w:p>
+    <w:tbl>
+      <w:tblPr>
+        <w:tblStyle w:val="LightGrid-Accent1"/>
+        <w:tblW w:type="auto" w:w="0"/>
+        <w:tblLook w:firstColumn="1" w:firstRow="1" w:lastColumn="0" w:lastRow="0" w:noHBand="0" w:noVBand="1" w:val="04A0"/>
+      </w:tblPr>
+      <w:tblGrid>
+        <w:gridCol w:w="1129"/>
+        <w:gridCol w:w="1129"/>
+        <w:gridCol w:w="1129"/>
+        <w:gridCol w:w="1129"/>
+        <w:gridCol w:w="1129"/>
+        <w:gridCol w:w="1129"/>
+        <w:gridCol w:w="1129"/>
+        <w:gridCol w:w="1129"/>
+        <w:gridCol w:w="1129"/>
+      </w:tblGrid>
+      <w:tr>
+        <w:tc>
+          <w:tcPr>
+            <w:tcW w:type="dxa" w:w="1129"/>
+          </w:tcPr>
+          <w:p>
+            <w:r>
+              <w:rPr>
+                <w:sz w:val="14"/>
+              </w:rPr>
+              <w:t>CHARGE_CODE</w:t>
+            </w:r>
+          </w:p>
+        </w:tc>
+        <w:tc>
+          <w:tcPr>
+            <w:tcW w:type="dxa" w:w="1129"/>
+          </w:tcPr>
+          <w:p>
+            <w:r>
+              <w:rPr>
+                <w:sz w:val="14"/>
+              </w:rPr>
+              <w:t>EFFECTIVE_DATE</w:t>
+            </w:r>
+          </w:p>
+        </w:tc>
+        <w:tc>
+          <w:tcPr>
+            <w:tcW w:type="dxa" w:w="1129"/>
+          </w:tcPr>
+          <w:p>
+            <w:r>
+              <w:rPr>
+                <w:sz w:val="14"/>
+              </w:rPr>
+              <w:t>EXPIRATION_DATE</w:t>
+            </w:r>
+          </w:p>
+        </w:tc>
+        <w:tc>
+          <w:tcPr>
+            <w:tcW w:type="dxa" w:w="1129"/>
+          </w:tcPr>
+          <w:p>
+            <w:r>
+              <w:rPr>
+                <w:sz w:val="14"/>
+              </w:rPr>
+              <w:t>AMOUNT</w:t>
+            </w:r>
+          </w:p>
+        </w:tc>
+        <w:tc>
+          <w:tcPr>
+            <w:tcW w:type="dxa" w:w="1129"/>
+          </w:tcPr>
+          <w:p>
+            <w:r>
+              <w:rPr>
+                <w:sz w:val="14"/>
+              </w:rPr>
+              <w:t>SERVICE_RECEIVER_ID</w:t>
+            </w:r>
+          </w:p>
+        </w:tc>
+        <w:tc>
+          <w:tcPr>
+            <w:tcW w:type="dxa" w:w="1129"/>
+          </w:tcPr>
+          <w:p>
+            <w:r>
+              <w:rPr>
+                <w:sz w:val="14"/>
+              </w:rPr>
+              <w:t>RECEIVER_CUSTOMER</w:t>
+            </w:r>
+          </w:p>
+        </w:tc>
+        <w:tc>
+          <w:tcPr>
+            <w:tcW w:type="dxa" w:w="1129"/>
+          </w:tcPr>
+          <w:p>
+            <w:r>
+              <w:rPr>
+                <w:sz w:val="14"/>
+              </w:rPr>
+              <w:t>PAY_CHANNEL_NO</w:t>
+            </w:r>
+          </w:p>
+        </w:tc>
+        <w:tc>
+          <w:tcPr>
+            <w:tcW w:type="dxa" w:w="1129"/>
+          </w:tcPr>
+          <w:p>
+            <w:r>
+              <w:rPr>
+                <w:sz w:val="14"/>
+              </w:rPr>
+              <w:t>CYCLE_CODE</w:t>
+            </w:r>
+          </w:p>
+        </w:tc>
+        <w:tc>
+          <w:tcPr>
+            <w:tcW w:type="dxa" w:w="1129"/>
+          </w:tcPr>
+          <w:p>
+            <w:r>
+              <w:rPr>
+                <w:sz w:val="14"/>
+              </w:rPr>
+              <w:t>IMEI</w:t>
+            </w:r>
+          </w:p>
+        </w:tc>
+      </w:tr>
+      <w:tr>
+        <w:tc>
+          <w:tcPr>
+            <w:tcW w:type="dxa" w:w="1129"/>
+          </w:tcPr>
+          <w:p>
+            <w:r>
+              <w:rPr>
+                <w:sz w:val="14"/>
+              </w:rPr>
+              <w:t>SMPP1</w:t>
+            </w:r>
+          </w:p>
+        </w:tc>
+        <w:tc>
+          <w:tcPr>
+            <w:tcW w:type="dxa" w:w="1129"/>
+          </w:tcPr>
+          <w:p>
+            <w:r>
+              <w:rPr>
+                <w:sz w:val="14"/>
+              </w:rPr>
+              <w:t>2024-12-20 00:00:00</w:t>
+            </w:r>
+          </w:p>
+        </w:tc>
+        <w:tc>
+          <w:tcPr>
+            <w:tcW w:type="dxa" w:w="1129"/>
+          </w:tcPr>
+          <w:p>
+            <w:r>
+              <w:rPr>
+                <w:sz w:val="14"/>
+              </w:rPr>
+              <w:t>None</w:t>
+            </w:r>
+          </w:p>
+        </w:tc>
+        <w:tc>
+          <w:tcPr>
+            <w:tcW w:type="dxa" w:w="1129"/>
+          </w:tcPr>
+          <w:p>
+            <w:r>
+              <w:rPr>
+                <w:sz w:val="14"/>
+              </w:rPr>
+              <w:t>7</w:t>
+            </w:r>
+          </w:p>
+        </w:tc>
+        <w:tc>
+          <w:tcPr>
+            <w:tcW w:type="dxa" w:w="1129"/>
+          </w:tcPr>
+          <w:p>
+            <w:r>
+              <w:rPr>
+                <w:sz w:val="14"/>
+              </w:rPr>
+              <w:t>32759</w:t>
+            </w:r>
+          </w:p>
+        </w:tc>
+        <w:tc>
+          <w:tcPr>
+            <w:tcW w:type="dxa" w:w="1129"/>
+          </w:tcPr>
+          <w:p>
+            <w:r>
+              <w:rPr>
+                <w:sz w:val="14"/>
+              </w:rPr>
+              <w:t>1000006271</w:t>
+            </w:r>
+          </w:p>
+        </w:tc>
+        <w:tc>
+          <w:tcPr>
+            <w:tcW w:type="dxa" w:w="1129"/>
+          </w:tcPr>
+          <w:p>
+            <w:r>
+              <w:rPr>
+                <w:sz w:val="14"/>
+              </w:rPr>
+              <w:t>1000002250</w:t>
+            </w:r>
+          </w:p>
+        </w:tc>
+        <w:tc>
+          <w:tcPr>
+            <w:tcW w:type="dxa" w:w="1129"/>
+          </w:tcPr>
+          <w:p>
+            <w:r>
+              <w:rPr>
+                <w:sz w:val="14"/>
+              </w:rPr>
+              <w:t>20</w:t>
+            </w:r>
+          </w:p>
+        </w:tc>
+        <w:tc>
+          <w:tcPr>
+            <w:tcW w:type="dxa" w:w="1129"/>
+          </w:tcPr>
+          <w:p>
+            <w:r>
+              <w:rPr>
+                <w:sz w:val="14"/>
+              </w:rPr>
+              <w:t>11186215999554062</w:t>
+            </w:r>
+          </w:p>
+        </w:tc>
+      </w:tr>
+      <w:tr>
+        <w:tc>
+          <w:tcPr>
+            <w:tcW w:type="dxa" w:w="1129"/>
+          </w:tcPr>
+          <w:p>
+            <w:r>
+              <w:rPr>
+                <w:sz w:val="14"/>
+              </w:rPr>
+              <w:t>SMPP2</w:t>
+            </w:r>
+          </w:p>
+        </w:tc>
+        <w:tc>
+          <w:tcPr>
+            <w:tcW w:type="dxa" w:w="1129"/>
+          </w:tcPr>
+          <w:p>
+            <w:r>
+              <w:rPr>
+                <w:sz w:val="14"/>
+              </w:rPr>
+              <w:t>2024-12-20 00:00:00</w:t>
+            </w:r>
+          </w:p>
+        </w:tc>
+        <w:tc>
+          <w:tcPr>
+            <w:tcW w:type="dxa" w:w="1129"/>
+          </w:tcPr>
+          <w:p>
+            <w:r>
+              <w:rPr>
+                <w:sz w:val="14"/>
+              </w:rPr>
+              <w:t>2024-12-19 00:00:00</w:t>
+            </w:r>
+          </w:p>
+        </w:tc>
+        <w:tc>
+          <w:tcPr>
+            <w:tcW w:type="dxa" w:w="1129"/>
+          </w:tcPr>
+          <w:p>
+            <w:r>
+              <w:rPr>
+                <w:sz w:val="14"/>
+              </w:rPr>
+              <w:t>12</w:t>
+            </w:r>
+          </w:p>
+        </w:tc>
+        <w:tc>
+          <w:tcPr>
+            <w:tcW w:type="dxa" w:w="1129"/>
+          </w:tcPr>
+          <w:p>
+            <w:r>
+              <w:rPr>
+                <w:sz w:val="14"/>
+              </w:rPr>
+              <w:t>32759</w:t>
+            </w:r>
+          </w:p>
+        </w:tc>
+        <w:tc>
+          <w:tcPr>
+            <w:tcW w:type="dxa" w:w="1129"/>
+          </w:tcPr>
+          <w:p>
+            <w:r>
+              <w:rPr>
+                <w:sz w:val="14"/>
+              </w:rPr>
+              <w:t>1000006271</w:t>
+            </w:r>
+          </w:p>
+        </w:tc>
+        <w:tc>
+          <w:tcPr>
+            <w:tcW w:type="dxa" w:w="1129"/>
+          </w:tcPr>
+          <w:p>
+            <w:r>
+              <w:rPr>
+                <w:sz w:val="14"/>
+              </w:rPr>
+              <w:t>1000002250</w:t>
+            </w:r>
+          </w:p>
+        </w:tc>
+        <w:tc>
+          <w:tcPr>
+            <w:tcW w:type="dxa" w:w="1129"/>
+          </w:tcPr>
+          <w:p>
+            <w:r>
+              <w:rPr>
+                <w:sz w:val="14"/>
+              </w:rPr>
+              <w:t>20</w:t>
+            </w:r>
+          </w:p>
+        </w:tc>
+        <w:tc>
+          <w:tcPr>
+            <w:tcW w:type="dxa" w:w="1129"/>
+          </w:tcPr>
+          <w:p>
+            <w:r>
+              <w:rPr>
+                <w:sz w:val="14"/>
+              </w:rPr>
+              <w:t>50114611697894</w:t>
+            </w:r>
+          </w:p>
+        </w:tc>
+      </w:tr>
+      <w:tr>
+        <w:tc>
+          <w:tcPr>
+            <w:tcW w:type="dxa" w:w="1129"/>
+          </w:tcPr>
+          <w:p>
+            <w:r>
+              <w:rPr>
+                <w:sz w:val="14"/>
+              </w:rPr>
+              <w:t>SCUNLSP</w:t>
+            </w:r>
+          </w:p>
+        </w:tc>
+        <w:tc>
+          <w:tcPr>
+            <w:tcW w:type="dxa" w:w="1129"/>
+          </w:tcPr>
+          <w:p>
+            <w:r>
+              <w:rPr>
+                <w:sz w:val="14"/>
+              </w:rPr>
+              <w:t>2024-12-20 00:00:00</w:t>
+            </w:r>
+          </w:p>
+        </w:tc>
+        <w:tc>
+          <w:tcPr>
+            <w:tcW w:type="dxa" w:w="1129"/>
+          </w:tcPr>
+          <w:p>
+            <w:r>
+              <w:rPr>
+                <w:sz w:val="14"/>
+              </w:rPr>
+              <w:t>None</w:t>
+            </w:r>
+          </w:p>
+        </w:tc>
+        <w:tc>
+          <w:tcPr>
+            <w:tcW w:type="dxa" w:w="1129"/>
+          </w:tcPr>
+          <w:p>
+            <w:r>
+              <w:rPr>
+                <w:sz w:val="14"/>
+              </w:rPr>
+              <w:t>10</w:t>
+            </w:r>
+          </w:p>
+        </w:tc>
+        <w:tc>
+          <w:tcPr>
+            <w:tcW w:type="dxa" w:w="1129"/>
+          </w:tcPr>
+          <w:p>
+            <w:r>
+              <w:rPr>
+                <w:sz w:val="14"/>
+              </w:rPr>
+              <w:t>32759</w:t>
+            </w:r>
+          </w:p>
+        </w:tc>
+        <w:tc>
+          <w:tcPr>
+            <w:tcW w:type="dxa" w:w="1129"/>
+          </w:tcPr>
+          <w:p>
+            <w:r>
+              <w:rPr>
+                <w:sz w:val="14"/>
+              </w:rPr>
+              <w:t>1000006271</w:t>
+            </w:r>
+          </w:p>
+        </w:tc>
+        <w:tc>
+          <w:tcPr>
+            <w:tcW w:type="dxa" w:w="1129"/>
+          </w:tcPr>
+          <w:p>
+            <w:r>
+              <w:rPr>
+                <w:sz w:val="14"/>
+              </w:rPr>
+              <w:t>1000002250</w:t>
+            </w:r>
+          </w:p>
+        </w:tc>
+        <w:tc>
+          <w:tcPr>
+            <w:tcW w:type="dxa" w:w="1129"/>
+          </w:tcPr>
+          <w:p>
+            <w:r>
+              <w:rPr>
+                <w:sz w:val="14"/>
+              </w:rPr>
+              <w:t>20</w:t>
+            </w:r>
+          </w:p>
+        </w:tc>
+        <w:tc>
+          <w:tcPr>
+            <w:tcW w:type="dxa" w:w="1129"/>
+          </w:tcPr>
+          <w:p>
+            <w:r>
+              <w:rPr>
+                <w:sz w:val="14"/>
+              </w:rPr>
+              <w:t>0</w:t>
+            </w:r>
+          </w:p>
+        </w:tc>
+      </w:tr>
+      <w:tr>
+        <w:tc>
+          <w:tcPr>
+            <w:tcW w:type="dxa" w:w="1129"/>
+          </w:tcPr>
+          <w:p>
+            <w:r>
+              <w:rPr>
+                <w:sz w:val="14"/>
+              </w:rPr>
+              <w:t>UNLSP001</w:t>
+            </w:r>
+          </w:p>
+        </w:tc>
+        <w:tc>
+          <w:tcPr>
+            <w:tcW w:type="dxa" w:w="1129"/>
+          </w:tcPr>
+          <w:p>
+            <w:r>
+              <w:rPr>
+                <w:sz w:val="14"/>
+              </w:rPr>
+              <w:t>2024-12-20 00:00:00</w:t>
+            </w:r>
+          </w:p>
+        </w:tc>
+        <w:tc>
+          <w:tcPr>
+            <w:tcW w:type="dxa" w:w="1129"/>
+          </w:tcPr>
+          <w:p>
+            <w:r>
+              <w:rPr>
+                <w:sz w:val="14"/>
+              </w:rPr>
+              <w:t>None</w:t>
+            </w:r>
+          </w:p>
+        </w:tc>
+        <w:tc>
+          <w:tcPr>
+            <w:tcW w:type="dxa" w:w="1129"/>
+          </w:tcPr>
+          <w:p>
+            <w:r>
+              <w:rPr>
+                <w:sz w:val="14"/>
+              </w:rPr>
+              <w:t>45</w:t>
+            </w:r>
+          </w:p>
+        </w:tc>
+        <w:tc>
+          <w:tcPr>
+            <w:tcW w:type="dxa" w:w="1129"/>
+          </w:tcPr>
+          <w:p>
+            <w:r>
+              <w:rPr>
+                <w:sz w:val="14"/>
+              </w:rPr>
+              <w:t>32759</w:t>
+            </w:r>
+          </w:p>
+        </w:tc>
+        <w:tc>
+          <w:tcPr>
+            <w:tcW w:type="dxa" w:w="1129"/>
+          </w:tcPr>
+          <w:p>
+            <w:r>
+              <w:rPr>
+                <w:sz w:val="14"/>
+              </w:rPr>
+              <w:t>1000006271</w:t>
+            </w:r>
+          </w:p>
+        </w:tc>
+        <w:tc>
+          <w:tcPr>
+            <w:tcW w:type="dxa" w:w="1129"/>
+          </w:tcPr>
+          <w:p>
+            <w:r>
+              <w:rPr>
+                <w:sz w:val="14"/>
+              </w:rPr>
+              <w:t>1000002250</w:t>
+            </w:r>
+          </w:p>
+        </w:tc>
+        <w:tc>
+          <w:tcPr>
+            <w:tcW w:type="dxa" w:w="1129"/>
+          </w:tcPr>
+          <w:p>
+            <w:r>
+              <w:rPr>
+                <w:sz w:val="14"/>
+              </w:rPr>
+              <w:t>20</w:t>
+            </w:r>
+          </w:p>
+        </w:tc>
+        <w:tc>
+          <w:tcPr>
+            <w:tcW w:type="dxa" w:w="1129"/>
+          </w:tcPr>
+          <w:p>
+            <w:r>
+              <w:rPr>
+                <w:sz w:val="14"/>
+              </w:rPr>
+              <w:t>0</w:t>
+            </w:r>
+          </w:p>
+        </w:tc>
+      </w:tr>
+    </w:tbl>
+    <w:p>
+      <w:pPr>
+        <w:pStyle w:val="Heading5"/>
+        <w:spacing w:before="136" w:after="136"/>
       </w:pPr>
       <w:r>
         <w:t>BL1_CHARGE_REQUEST Query:-</w:t>

</xml_diff>